<commit_message>
Update document font family 	modified:   drupal/GateWay-Web.docx 	modified:   drupal/NetBeans-Xdebug.docx
</commit_message>
<xml_diff>
--- a/drupal/GateWay-Web.docx
+++ b/drupal/GateWay-Web.docx
@@ -17,15 +17,7 @@
         <w:rPr>
           <w:rFonts w:hint="eastAsia"/>
         </w:rPr>
-        <w:t xml:space="preserve"> W</w:t>
-      </w:r>
-      <w:bookmarkStart w:id="0" w:name="_GoBack"/>
-      <w:bookmarkEnd w:id="0"/>
-      <w:r>
-        <w:rPr>
-          <w:rFonts w:hint="eastAsia"/>
-        </w:rPr>
-        <w:t>eb</w:t>
+        <w:t xml:space="preserve"> Web</w:t>
       </w:r>
       <w:r>
         <w:rPr>
@@ -1458,8 +1450,8 @@
         </w:rPr>
         <w:t>covidien_</w:t>
       </w:r>
-      <w:bookmarkStart w:id="1" w:name="OLE_LINK1"/>
-      <w:bookmarkStart w:id="2" w:name="OLE_LINK2"/>
+      <w:bookmarkStart w:id="0" w:name="OLE_LINK1"/>
+      <w:bookmarkStart w:id="1" w:name="OLE_LINK2"/>
       <w:r>
         <w:rPr>
           <w:rFonts w:ascii="Courier New" w:hAnsi="Courier New"/>
@@ -1467,8 +1459,8 @@
         </w:rPr>
         <w:t>trade_embargo</w:t>
       </w:r>
+      <w:bookmarkEnd w:id="0"/>
       <w:bookmarkEnd w:id="1"/>
-      <w:bookmarkEnd w:id="2"/>
       <w:proofErr w:type="spellEnd"/>
       <w:r>
         <w:rPr>
@@ -3477,8 +3469,8 @@
         </w:rPr>
         <w:t xml:space="preserve">Firmware </w:t>
       </w:r>
-      <w:bookmarkStart w:id="3" w:name="OLE_LINK3"/>
-      <w:bookmarkStart w:id="4" w:name="OLE_LINK4"/>
+      <w:bookmarkStart w:id="2" w:name="OLE_LINK3"/>
+      <w:bookmarkStart w:id="3" w:name="OLE_LINK4"/>
       <w:r>
         <w:rPr>
           <w:rFonts w:ascii="Courier New" w:hAnsi="Courier New" w:hint="eastAsia"/>
@@ -3486,129 +3478,184 @@
         </w:rPr>
         <w:t>Configuration</w:t>
       </w:r>
+      <w:bookmarkEnd w:id="2"/>
       <w:bookmarkEnd w:id="3"/>
+    </w:p>
+    <w:p>
+      <w:pPr>
+        <w:jc w:val="left"/>
+        <w:rPr>
+          <w:rFonts w:ascii="Courier New" w:hAnsi="Courier New"/>
+          <w:sz w:val="20"/>
+        </w:rPr>
+      </w:pPr>
+      <w:proofErr w:type="spellStart"/>
+      <w:r>
+        <w:rPr>
+          <w:rFonts w:ascii="Courier New" w:hAnsi="Courier New"/>
+          <w:sz w:val="20"/>
+        </w:rPr>
+        <w:t>view_named_hardware_configuration</w:t>
+      </w:r>
+      <w:proofErr w:type="spellEnd"/>
+      <w:r>
+        <w:rPr>
+          <w:rFonts w:ascii="Courier New" w:hAnsi="Courier New" w:hint="eastAsia"/>
+          <w:sz w:val="20"/>
+        </w:rPr>
+        <w:t>：</w:t>
+      </w:r>
+      <w:r>
+        <w:rPr>
+          <w:rFonts w:ascii="Courier New" w:hAnsi="Courier New" w:hint="eastAsia"/>
+          <w:sz w:val="20"/>
+        </w:rPr>
+        <w:t>Hardware Configuration</w:t>
+      </w:r>
+    </w:p>
+    <w:p>
+      <w:pPr>
+        <w:jc w:val="left"/>
+        <w:rPr>
+          <w:rFonts w:ascii="Courier New" w:hAnsi="Courier New"/>
+          <w:sz w:val="20"/>
+        </w:rPr>
+      </w:pPr>
+      <w:proofErr w:type="spellStart"/>
+      <w:r>
+        <w:rPr>
+          <w:rFonts w:ascii="Courier New" w:hAnsi="Courier New"/>
+          <w:sz w:val="20"/>
+        </w:rPr>
+        <w:t>view_named_software_configuration</w:t>
+      </w:r>
+      <w:proofErr w:type="spellEnd"/>
+      <w:r>
+        <w:rPr>
+          <w:rFonts w:ascii="Courier New" w:hAnsi="Courier New" w:hint="eastAsia"/>
+          <w:sz w:val="20"/>
+        </w:rPr>
+        <w:t>：</w:t>
+      </w:r>
+      <w:r>
+        <w:rPr>
+          <w:rFonts w:ascii="Courier New" w:hAnsi="Courier New" w:hint="eastAsia"/>
+          <w:sz w:val="20"/>
+        </w:rPr>
+        <w:t>Software Configuration</w:t>
+      </w:r>
+    </w:p>
+    <w:p>
+      <w:pPr>
+        <w:jc w:val="left"/>
+        <w:rPr>
+          <w:rFonts w:ascii="Courier New" w:hAnsi="Courier New"/>
+          <w:sz w:val="20"/>
+        </w:rPr>
+      </w:pPr>
+      <w:proofErr w:type="spellStart"/>
+      <w:r>
+        <w:rPr>
+          <w:rFonts w:ascii="Courier New" w:hAnsi="Courier New"/>
+          <w:sz w:val="20"/>
+        </w:rPr>
+        <w:t>view_named_system_configuration</w:t>
+      </w:r>
+      <w:proofErr w:type="spellEnd"/>
+      <w:r>
+        <w:rPr>
+          <w:rFonts w:ascii="Courier New" w:hAnsi="Courier New" w:hint="eastAsia"/>
+          <w:sz w:val="20"/>
+        </w:rPr>
+        <w:t>：</w:t>
+      </w:r>
+      <w:r>
+        <w:rPr>
+          <w:rFonts w:ascii="Courier New" w:hAnsi="Courier New" w:hint="eastAsia"/>
+          <w:sz w:val="20"/>
+        </w:rPr>
+        <w:t>System Configuration</w:t>
+      </w:r>
+    </w:p>
+    <w:p>
+      <w:pPr>
+        <w:jc w:val="left"/>
+        <w:rPr>
+          <w:rFonts w:ascii="Courier New" w:hAnsi="Courier New"/>
+          <w:sz w:val="20"/>
+        </w:rPr>
+      </w:pPr>
+    </w:p>
+    <w:p>
+      <w:pPr>
+        <w:jc w:val="left"/>
+        <w:rPr>
+          <w:rFonts w:ascii="Courier New" w:hAnsi="Courier New"/>
+          <w:sz w:val="20"/>
+        </w:rPr>
+      </w:pPr>
+      <w:r>
+        <w:rPr>
+          <w:rFonts w:ascii="Courier New" w:hAnsi="Courier New" w:hint="eastAsia"/>
+          <w:sz w:val="20"/>
+        </w:rPr>
+        <w:t>数据库表：</w:t>
+      </w:r>
+    </w:p>
+    <w:p>
+      <w:pPr>
+        <w:jc w:val="left"/>
+        <w:rPr>
+          <w:rFonts w:ascii="Courier New" w:hAnsi="Courier New"/>
+          <w:sz w:val="20"/>
+        </w:rPr>
+      </w:pPr>
+      <w:r>
+        <w:rPr>
+          <w:rFonts w:ascii="Courier New" w:hAnsi="Courier New" w:hint="eastAsia"/>
+          <w:sz w:val="20"/>
+        </w:rPr>
+        <w:t>a</w:t>
+      </w:r>
+      <w:r>
+        <w:rPr>
+          <w:rFonts w:ascii="Courier New" w:hAnsi="Courier New"/>
+          <w:sz w:val="20"/>
+        </w:rPr>
+        <w:t>ccess</w:t>
+      </w:r>
+      <w:r>
+        <w:rPr>
+          <w:rFonts w:ascii="Courier New" w:hAnsi="Courier New" w:hint="eastAsia"/>
+          <w:sz w:val="20"/>
+        </w:rPr>
+        <w:t>：</w:t>
+      </w:r>
+      <w:r>
+        <w:rPr>
+          <w:rFonts w:ascii="Courier New" w:hAnsi="Courier New" w:hint="eastAsia"/>
+          <w:sz w:val="20"/>
+        </w:rPr>
+        <w:t>Drupal</w:t>
+      </w:r>
+      <w:r>
+        <w:rPr>
+          <w:rFonts w:ascii="Courier New" w:hAnsi="Courier New" w:hint="eastAsia"/>
+          <w:sz w:val="20"/>
+        </w:rPr>
+        <w:t>自定权限</w:t>
+      </w:r>
+      <w:bookmarkStart w:id="4" w:name="OLE_LINK9"/>
+      <w:bookmarkStart w:id="5" w:name="OLE_LINK10"/>
+      <w:r>
+        <w:rPr>
+          <w:rFonts w:ascii="Courier New" w:hAnsi="Courier New" w:hint="eastAsia"/>
+          <w:sz w:val="20"/>
+        </w:rPr>
+        <w:t>（未使用）</w:t>
+      </w:r>
       <w:bookmarkEnd w:id="4"/>
-    </w:p>
-    <w:p>
-      <w:pPr>
-        <w:jc w:val="left"/>
-        <w:rPr>
-          <w:rFonts w:ascii="Courier New" w:hAnsi="Courier New"/>
-          <w:sz w:val="20"/>
-        </w:rPr>
-      </w:pPr>
-      <w:proofErr w:type="spellStart"/>
-      <w:r>
-        <w:rPr>
-          <w:rFonts w:ascii="Courier New" w:hAnsi="Courier New"/>
-          <w:sz w:val="20"/>
-        </w:rPr>
-        <w:t>view_named_hardware_configuration</w:t>
-      </w:r>
-      <w:proofErr w:type="spellEnd"/>
-      <w:r>
-        <w:rPr>
-          <w:rFonts w:ascii="Courier New" w:hAnsi="Courier New" w:hint="eastAsia"/>
-          <w:sz w:val="20"/>
-        </w:rPr>
-        <w:t>：</w:t>
-      </w:r>
-      <w:r>
-        <w:rPr>
-          <w:rFonts w:ascii="Courier New" w:hAnsi="Courier New" w:hint="eastAsia"/>
-          <w:sz w:val="20"/>
-        </w:rPr>
-        <w:t>Hardware Configuration</w:t>
-      </w:r>
-    </w:p>
-    <w:p>
-      <w:pPr>
-        <w:jc w:val="left"/>
-        <w:rPr>
-          <w:rFonts w:ascii="Courier New" w:hAnsi="Courier New"/>
-          <w:sz w:val="20"/>
-        </w:rPr>
-      </w:pPr>
-      <w:proofErr w:type="spellStart"/>
-      <w:r>
-        <w:rPr>
-          <w:rFonts w:ascii="Courier New" w:hAnsi="Courier New"/>
-          <w:sz w:val="20"/>
-        </w:rPr>
-        <w:t>view_named_software_configuration</w:t>
-      </w:r>
-      <w:proofErr w:type="spellEnd"/>
-      <w:r>
-        <w:rPr>
-          <w:rFonts w:ascii="Courier New" w:hAnsi="Courier New" w:hint="eastAsia"/>
-          <w:sz w:val="20"/>
-        </w:rPr>
-        <w:t>：</w:t>
-      </w:r>
-      <w:r>
-        <w:rPr>
-          <w:rFonts w:ascii="Courier New" w:hAnsi="Courier New" w:hint="eastAsia"/>
-          <w:sz w:val="20"/>
-        </w:rPr>
-        <w:t>Software Configuration</w:t>
-      </w:r>
-    </w:p>
-    <w:p>
-      <w:pPr>
-        <w:jc w:val="left"/>
-        <w:rPr>
-          <w:rFonts w:ascii="Courier New" w:hAnsi="Courier New"/>
-          <w:sz w:val="20"/>
-        </w:rPr>
-      </w:pPr>
-      <w:proofErr w:type="spellStart"/>
-      <w:r>
-        <w:rPr>
-          <w:rFonts w:ascii="Courier New" w:hAnsi="Courier New"/>
-          <w:sz w:val="20"/>
-        </w:rPr>
-        <w:t>view_named_system_configuration</w:t>
-      </w:r>
-      <w:proofErr w:type="spellEnd"/>
-      <w:r>
-        <w:rPr>
-          <w:rFonts w:ascii="Courier New" w:hAnsi="Courier New" w:hint="eastAsia"/>
-          <w:sz w:val="20"/>
-        </w:rPr>
-        <w:t>：</w:t>
-      </w:r>
-      <w:r>
-        <w:rPr>
-          <w:rFonts w:ascii="Courier New" w:hAnsi="Courier New" w:hint="eastAsia"/>
-          <w:sz w:val="20"/>
-        </w:rPr>
-        <w:t>System Configuration</w:t>
-      </w:r>
-    </w:p>
-    <w:p>
-      <w:pPr>
-        <w:jc w:val="left"/>
-        <w:rPr>
-          <w:rFonts w:ascii="Courier New" w:hAnsi="Courier New"/>
-          <w:sz w:val="20"/>
-        </w:rPr>
-      </w:pPr>
-    </w:p>
-    <w:p>
-      <w:pPr>
-        <w:jc w:val="left"/>
-        <w:rPr>
-          <w:rFonts w:ascii="Courier New" w:hAnsi="Courier New"/>
-          <w:sz w:val="20"/>
-        </w:rPr>
-      </w:pPr>
-      <w:r>
-        <w:rPr>
-          <w:rFonts w:ascii="Courier New" w:hAnsi="Courier New" w:hint="eastAsia"/>
-          <w:sz w:val="20"/>
-        </w:rPr>
-        <w:t>数据库表：</w:t>
-      </w:r>
+      <w:bookmarkEnd w:id="5"/>
     </w:p>
     <w:p>
       <w:pPr>
@@ -3630,7 +3677,7 @@
           <w:rFonts w:ascii="Courier New" w:hAnsi="Courier New"/>
           <w:sz w:val="20"/>
         </w:rPr>
-        <w:t>ccess</w:t>
+        <w:t>ctions</w:t>
       </w:r>
       <w:r>
         <w:rPr>
@@ -3651,10 +3698,10 @@
           <w:rFonts w:ascii="Courier New" w:hAnsi="Courier New" w:hint="eastAsia"/>
           <w:sz w:val="20"/>
         </w:rPr>
-        <w:t>自定权限</w:t>
-      </w:r>
-      <w:bookmarkStart w:id="5" w:name="OLE_LINK9"/>
-      <w:bookmarkStart w:id="6" w:name="OLE_LINK10"/>
+        <w:t>自定动作</w:t>
+      </w:r>
+      <w:bookmarkStart w:id="6" w:name="OLE_LINK7"/>
+      <w:bookmarkStart w:id="7" w:name="OLE_LINK8"/>
       <w:r>
         <w:rPr>
           <w:rFonts w:ascii="Courier New" w:hAnsi="Courier New" w:hint="eastAsia"/>
@@ -3662,31 +3709,26 @@
         </w:rPr>
         <w:t>（未使用）</w:t>
       </w:r>
-      <w:bookmarkEnd w:id="5"/>
       <w:bookmarkEnd w:id="6"/>
-    </w:p>
-    <w:p>
-      <w:pPr>
-        <w:jc w:val="left"/>
-        <w:rPr>
-          <w:rFonts w:ascii="Courier New" w:hAnsi="Courier New"/>
-          <w:sz w:val="20"/>
-        </w:rPr>
-      </w:pPr>
-      <w:r>
-        <w:rPr>
-          <w:rFonts w:ascii="Courier New" w:hAnsi="Courier New" w:hint="eastAsia"/>
-          <w:sz w:val="20"/>
-        </w:rPr>
-        <w:t>a</w:t>
-      </w:r>
-      <w:r>
-        <w:rPr>
-          <w:rFonts w:ascii="Courier New" w:hAnsi="Courier New"/>
-          <w:sz w:val="20"/>
-        </w:rPr>
-        <w:t>ctions</w:t>
-      </w:r>
+      <w:bookmarkEnd w:id="7"/>
+    </w:p>
+    <w:p>
+      <w:pPr>
+        <w:jc w:val="left"/>
+        <w:rPr>
+          <w:rFonts w:ascii="Courier New" w:hAnsi="Courier New"/>
+          <w:sz w:val="20"/>
+        </w:rPr>
+      </w:pPr>
+      <w:proofErr w:type="spellStart"/>
+      <w:r>
+        <w:rPr>
+          <w:rFonts w:ascii="Courier New" w:hAnsi="Courier New"/>
+          <w:sz w:val="20"/>
+        </w:rPr>
+        <w:t>actions_aid</w:t>
+      </w:r>
+      <w:proofErr w:type="spellEnd"/>
       <w:r>
         <w:rPr>
           <w:rFonts w:ascii="Courier New" w:hAnsi="Courier New" w:hint="eastAsia"/>
@@ -3706,10 +3748,527 @@
           <w:rFonts w:ascii="Courier New" w:hAnsi="Courier New" w:hint="eastAsia"/>
           <w:sz w:val="20"/>
         </w:rPr>
-        <w:t>自定动作</w:t>
-      </w:r>
-      <w:bookmarkStart w:id="7" w:name="OLE_LINK7"/>
-      <w:bookmarkStart w:id="8" w:name="OLE_LINK8"/>
+        <w:t>自定动作（未使用）</w:t>
+      </w:r>
+    </w:p>
+    <w:p>
+      <w:pPr>
+        <w:jc w:val="left"/>
+        <w:rPr>
+          <w:rFonts w:ascii="Courier New" w:hAnsi="Courier New"/>
+          <w:sz w:val="20"/>
+        </w:rPr>
+      </w:pPr>
+      <w:proofErr w:type="spellStart"/>
+      <w:r>
+        <w:rPr>
+          <w:rFonts w:ascii="Courier New" w:hAnsi="Courier New"/>
+          <w:sz w:val="20"/>
+        </w:rPr>
+        <w:t>activity_log</w:t>
+      </w:r>
+      <w:proofErr w:type="spellEnd"/>
+      <w:r>
+        <w:rPr>
+          <w:rFonts w:ascii="Courier New" w:hAnsi="Courier New" w:hint="eastAsia"/>
+          <w:sz w:val="20"/>
+        </w:rPr>
+        <w:t>：</w:t>
+      </w:r>
+      <w:proofErr w:type="spellStart"/>
+      <w:r>
+        <w:rPr>
+          <w:rFonts w:ascii="Courier New" w:hAnsi="Courier New" w:hint="eastAsia"/>
+          <w:sz w:val="20"/>
+        </w:rPr>
+        <w:t>covidien</w:t>
+      </w:r>
+      <w:proofErr w:type="spellEnd"/>
+      <w:r>
+        <w:rPr>
+          <w:rFonts w:ascii="Courier New" w:hAnsi="Courier New" w:hint="eastAsia"/>
+          <w:sz w:val="20"/>
+        </w:rPr>
+        <w:t xml:space="preserve"> activity</w:t>
+      </w:r>
+      <w:r>
+        <w:rPr>
+          <w:rFonts w:ascii="Courier New" w:hAnsi="Courier New" w:hint="eastAsia"/>
+          <w:sz w:val="20"/>
+        </w:rPr>
+        <w:t>记录</w:t>
+      </w:r>
+    </w:p>
+    <w:p>
+      <w:pPr>
+        <w:jc w:val="left"/>
+        <w:rPr>
+          <w:rFonts w:ascii="Courier New" w:hAnsi="Courier New"/>
+          <w:sz w:val="20"/>
+        </w:rPr>
+      </w:pPr>
+      <w:r>
+        <w:rPr>
+          <w:rFonts w:ascii="Courier New" w:hAnsi="Courier New"/>
+          <w:sz w:val="20"/>
+        </w:rPr>
+        <w:t>alert</w:t>
+      </w:r>
+      <w:r>
+        <w:rPr>
+          <w:rFonts w:ascii="Courier New" w:hAnsi="Courier New" w:hint="eastAsia"/>
+          <w:sz w:val="20"/>
+        </w:rPr>
+        <w:t>：</w:t>
+      </w:r>
+      <w:bookmarkStart w:id="8" w:name="OLE_LINK5"/>
+      <w:bookmarkStart w:id="9" w:name="OLE_LINK6"/>
+      <w:proofErr w:type="spellStart"/>
+      <w:proofErr w:type="gramStart"/>
+      <w:r>
+        <w:rPr>
+          <w:rFonts w:ascii="Courier New" w:hAnsi="Courier New" w:hint="eastAsia"/>
+          <w:sz w:val="20"/>
+        </w:rPr>
+        <w:t>covidien</w:t>
+      </w:r>
+      <w:proofErr w:type="spellEnd"/>
+      <w:proofErr w:type="gramEnd"/>
+      <w:r>
+        <w:rPr>
+          <w:rFonts w:ascii="Courier New" w:hAnsi="Courier New" w:hint="eastAsia"/>
+          <w:sz w:val="20"/>
+        </w:rPr>
+        <w:t xml:space="preserve"> alert</w:t>
+      </w:r>
+      <w:bookmarkEnd w:id="8"/>
+      <w:bookmarkEnd w:id="9"/>
+    </w:p>
+    <w:p>
+      <w:pPr>
+        <w:jc w:val="left"/>
+        <w:rPr>
+          <w:rFonts w:ascii="Courier New" w:hAnsi="Courier New"/>
+          <w:sz w:val="20"/>
+        </w:rPr>
+      </w:pPr>
+      <w:proofErr w:type="spellStart"/>
+      <w:r>
+        <w:rPr>
+          <w:rFonts w:ascii="Courier New" w:hAnsi="Courier New"/>
+          <w:sz w:val="20"/>
+        </w:rPr>
+        <w:t>alert_category</w:t>
+      </w:r>
+      <w:proofErr w:type="spellEnd"/>
+      <w:r>
+        <w:rPr>
+          <w:rFonts w:ascii="Courier New" w:hAnsi="Courier New" w:hint="eastAsia"/>
+          <w:sz w:val="20"/>
+        </w:rPr>
+        <w:t>：</w:t>
+      </w:r>
+      <w:proofErr w:type="spellStart"/>
+      <w:proofErr w:type="gramStart"/>
+      <w:r>
+        <w:rPr>
+          <w:rFonts w:ascii="Courier New" w:hAnsi="Courier New" w:hint="eastAsia"/>
+          <w:sz w:val="20"/>
+        </w:rPr>
+        <w:t>covidien</w:t>
+      </w:r>
+      <w:proofErr w:type="spellEnd"/>
+      <w:proofErr w:type="gramEnd"/>
+      <w:r>
+        <w:rPr>
+          <w:rFonts w:ascii="Courier New" w:hAnsi="Courier New" w:hint="eastAsia"/>
+          <w:sz w:val="20"/>
+        </w:rPr>
+        <w:t xml:space="preserve"> alert</w:t>
+      </w:r>
+    </w:p>
+    <w:p>
+      <w:pPr>
+        <w:jc w:val="left"/>
+        <w:rPr>
+          <w:rFonts w:ascii="Courier New" w:hAnsi="Courier New"/>
+          <w:sz w:val="20"/>
+        </w:rPr>
+      </w:pPr>
+      <w:proofErr w:type="spellStart"/>
+      <w:r>
+        <w:rPr>
+          <w:rFonts w:ascii="Courier New" w:hAnsi="Courier New"/>
+          <w:sz w:val="20"/>
+        </w:rPr>
+        <w:t>alert_comment</w:t>
+      </w:r>
+      <w:proofErr w:type="spellEnd"/>
+      <w:r>
+        <w:rPr>
+          <w:rFonts w:ascii="Courier New" w:hAnsi="Courier New" w:hint="eastAsia"/>
+          <w:sz w:val="20"/>
+        </w:rPr>
+        <w:t>：</w:t>
+      </w:r>
+      <w:proofErr w:type="spellStart"/>
+      <w:proofErr w:type="gramStart"/>
+      <w:r>
+        <w:rPr>
+          <w:rFonts w:ascii="Courier New" w:hAnsi="Courier New" w:hint="eastAsia"/>
+          <w:sz w:val="20"/>
+        </w:rPr>
+        <w:t>covidien</w:t>
+      </w:r>
+      <w:proofErr w:type="spellEnd"/>
+      <w:proofErr w:type="gramEnd"/>
+      <w:r>
+        <w:rPr>
+          <w:rFonts w:ascii="Courier New" w:hAnsi="Courier New" w:hint="eastAsia"/>
+          <w:sz w:val="20"/>
+        </w:rPr>
+        <w:t xml:space="preserve"> alert</w:t>
+      </w:r>
+    </w:p>
+    <w:p>
+      <w:pPr>
+        <w:jc w:val="left"/>
+        <w:rPr>
+          <w:rFonts w:ascii="Courier New" w:hAnsi="Courier New"/>
+          <w:sz w:val="20"/>
+        </w:rPr>
+      </w:pPr>
+      <w:proofErr w:type="spellStart"/>
+      <w:r>
+        <w:rPr>
+          <w:rFonts w:ascii="Courier New" w:hAnsi="Courier New"/>
+          <w:sz w:val="20"/>
+        </w:rPr>
+        <w:t>alert_event</w:t>
+      </w:r>
+      <w:proofErr w:type="spellEnd"/>
+      <w:r>
+        <w:rPr>
+          <w:rFonts w:ascii="Courier New" w:hAnsi="Courier New" w:hint="eastAsia"/>
+          <w:sz w:val="20"/>
+        </w:rPr>
+        <w:t>:</w:t>
+      </w:r>
+      <w:r>
+        <w:rPr>
+          <w:rFonts w:ascii="Courier New" w:hAnsi="Courier New" w:hint="eastAsia"/>
+          <w:sz w:val="20"/>
+        </w:rPr>
+        <w:t>：</w:t>
+      </w:r>
+      <w:proofErr w:type="spellStart"/>
+      <w:proofErr w:type="gramStart"/>
+      <w:r>
+        <w:rPr>
+          <w:rFonts w:ascii="Courier New" w:hAnsi="Courier New" w:hint="eastAsia"/>
+          <w:sz w:val="20"/>
+        </w:rPr>
+        <w:t>covidien</w:t>
+      </w:r>
+      <w:proofErr w:type="spellEnd"/>
+      <w:proofErr w:type="gramEnd"/>
+      <w:r>
+        <w:rPr>
+          <w:rFonts w:ascii="Courier New" w:hAnsi="Courier New" w:hint="eastAsia"/>
+          <w:sz w:val="20"/>
+        </w:rPr>
+        <w:t xml:space="preserve"> alert</w:t>
+      </w:r>
+    </w:p>
+    <w:p>
+      <w:pPr>
+        <w:jc w:val="left"/>
+        <w:rPr>
+          <w:rFonts w:ascii="Courier New" w:hAnsi="Courier New"/>
+          <w:sz w:val="20"/>
+        </w:rPr>
+      </w:pPr>
+      <w:proofErr w:type="spellStart"/>
+      <w:r>
+        <w:rPr>
+          <w:rFonts w:ascii="Courier New" w:hAnsi="Courier New"/>
+          <w:sz w:val="20"/>
+        </w:rPr>
+        <w:t>alert_message_template</w:t>
+      </w:r>
+      <w:proofErr w:type="spellEnd"/>
+      <w:r>
+        <w:rPr>
+          <w:rFonts w:ascii="Courier New" w:hAnsi="Courier New" w:hint="eastAsia"/>
+          <w:sz w:val="20"/>
+        </w:rPr>
+        <w:t>：</w:t>
+      </w:r>
+      <w:proofErr w:type="spellStart"/>
+      <w:proofErr w:type="gramStart"/>
+      <w:r>
+        <w:rPr>
+          <w:rFonts w:ascii="Courier New" w:hAnsi="Courier New" w:hint="eastAsia"/>
+          <w:sz w:val="20"/>
+        </w:rPr>
+        <w:t>covidien</w:t>
+      </w:r>
+      <w:proofErr w:type="spellEnd"/>
+      <w:proofErr w:type="gramEnd"/>
+      <w:r>
+        <w:rPr>
+          <w:rFonts w:ascii="Courier New" w:hAnsi="Courier New" w:hint="eastAsia"/>
+          <w:sz w:val="20"/>
+        </w:rPr>
+        <w:t xml:space="preserve"> alert</w:t>
+      </w:r>
+    </w:p>
+    <w:p>
+      <w:pPr>
+        <w:jc w:val="left"/>
+        <w:rPr>
+          <w:rFonts w:ascii="Courier New" w:hAnsi="Courier New"/>
+          <w:sz w:val="20"/>
+        </w:rPr>
+      </w:pPr>
+      <w:proofErr w:type="spellStart"/>
+      <w:r>
+        <w:rPr>
+          <w:rFonts w:ascii="Courier New" w:hAnsi="Courier New"/>
+          <w:sz w:val="20"/>
+        </w:rPr>
+        <w:t>alert_state</w:t>
+      </w:r>
+      <w:proofErr w:type="spellEnd"/>
+      <w:r>
+        <w:rPr>
+          <w:rFonts w:ascii="Courier New" w:hAnsi="Courier New" w:hint="eastAsia"/>
+          <w:sz w:val="20"/>
+        </w:rPr>
+        <w:t>：</w:t>
+      </w:r>
+      <w:proofErr w:type="spellStart"/>
+      <w:proofErr w:type="gramStart"/>
+      <w:r>
+        <w:rPr>
+          <w:rFonts w:ascii="Courier New" w:hAnsi="Courier New" w:hint="eastAsia"/>
+          <w:sz w:val="20"/>
+        </w:rPr>
+        <w:t>covidien</w:t>
+      </w:r>
+      <w:proofErr w:type="spellEnd"/>
+      <w:proofErr w:type="gramEnd"/>
+      <w:r>
+        <w:rPr>
+          <w:rFonts w:ascii="Courier New" w:hAnsi="Courier New" w:hint="eastAsia"/>
+          <w:sz w:val="20"/>
+        </w:rPr>
+        <w:t xml:space="preserve"> alert</w:t>
+      </w:r>
+    </w:p>
+    <w:p>
+      <w:pPr>
+        <w:jc w:val="left"/>
+        <w:rPr>
+          <w:rFonts w:ascii="Courier New" w:hAnsi="Courier New"/>
+          <w:sz w:val="20"/>
+        </w:rPr>
+      </w:pPr>
+      <w:proofErr w:type="spellStart"/>
+      <w:r>
+        <w:rPr>
+          <w:rFonts w:ascii="Courier New" w:hAnsi="Courier New"/>
+          <w:sz w:val="20"/>
+        </w:rPr>
+        <w:t>alert_state_history</w:t>
+      </w:r>
+      <w:proofErr w:type="spellEnd"/>
+      <w:r>
+        <w:rPr>
+          <w:rFonts w:ascii="Courier New" w:hAnsi="Courier New" w:hint="eastAsia"/>
+          <w:sz w:val="20"/>
+        </w:rPr>
+        <w:t>：</w:t>
+      </w:r>
+      <w:proofErr w:type="spellStart"/>
+      <w:proofErr w:type="gramStart"/>
+      <w:r>
+        <w:rPr>
+          <w:rFonts w:ascii="Courier New" w:hAnsi="Courier New" w:hint="eastAsia"/>
+          <w:sz w:val="20"/>
+        </w:rPr>
+        <w:t>covidien</w:t>
+      </w:r>
+      <w:proofErr w:type="spellEnd"/>
+      <w:proofErr w:type="gramEnd"/>
+      <w:r>
+        <w:rPr>
+          <w:rFonts w:ascii="Courier New" w:hAnsi="Courier New" w:hint="eastAsia"/>
+          <w:sz w:val="20"/>
+        </w:rPr>
+        <w:t xml:space="preserve"> alert</w:t>
+      </w:r>
+    </w:p>
+    <w:p>
+      <w:pPr>
+        <w:jc w:val="left"/>
+        <w:rPr>
+          <w:rFonts w:ascii="Courier New" w:hAnsi="Courier New"/>
+          <w:sz w:val="20"/>
+        </w:rPr>
+      </w:pPr>
+      <w:proofErr w:type="spellStart"/>
+      <w:r>
+        <w:rPr>
+          <w:rFonts w:ascii="Courier New" w:hAnsi="Courier New"/>
+          <w:sz w:val="20"/>
+        </w:rPr>
+        <w:t>alert_state_transition</w:t>
+      </w:r>
+      <w:proofErr w:type="spellEnd"/>
+      <w:r>
+        <w:rPr>
+          <w:rFonts w:ascii="Courier New" w:hAnsi="Courier New" w:hint="eastAsia"/>
+          <w:sz w:val="20"/>
+        </w:rPr>
+        <w:t>：</w:t>
+      </w:r>
+      <w:proofErr w:type="spellStart"/>
+      <w:proofErr w:type="gramStart"/>
+      <w:r>
+        <w:rPr>
+          <w:rFonts w:ascii="Courier New" w:hAnsi="Courier New" w:hint="eastAsia"/>
+          <w:sz w:val="20"/>
+        </w:rPr>
+        <w:t>covidien</w:t>
+      </w:r>
+      <w:proofErr w:type="spellEnd"/>
+      <w:proofErr w:type="gramEnd"/>
+      <w:r>
+        <w:rPr>
+          <w:rFonts w:ascii="Courier New" w:hAnsi="Courier New" w:hint="eastAsia"/>
+          <w:sz w:val="20"/>
+        </w:rPr>
+        <w:t xml:space="preserve"> alert</w:t>
+      </w:r>
+    </w:p>
+    <w:p>
+      <w:pPr>
+        <w:jc w:val="left"/>
+        <w:rPr>
+          <w:rFonts w:ascii="Courier New" w:hAnsi="Courier New"/>
+          <w:sz w:val="20"/>
+        </w:rPr>
+      </w:pPr>
+      <w:proofErr w:type="spellStart"/>
+      <w:r>
+        <w:rPr>
+          <w:rFonts w:ascii="Courier New" w:hAnsi="Courier New"/>
+          <w:sz w:val="20"/>
+        </w:rPr>
+        <w:t>alert_transport_type</w:t>
+      </w:r>
+      <w:proofErr w:type="spellEnd"/>
+      <w:r>
+        <w:rPr>
+          <w:rFonts w:ascii="Courier New" w:hAnsi="Courier New" w:hint="eastAsia"/>
+          <w:sz w:val="20"/>
+        </w:rPr>
+        <w:t>：</w:t>
+      </w:r>
+      <w:proofErr w:type="spellStart"/>
+      <w:proofErr w:type="gramStart"/>
+      <w:r>
+        <w:rPr>
+          <w:rFonts w:ascii="Courier New" w:hAnsi="Courier New" w:hint="eastAsia"/>
+          <w:sz w:val="20"/>
+        </w:rPr>
+        <w:t>covidien</w:t>
+      </w:r>
+      <w:proofErr w:type="spellEnd"/>
+      <w:proofErr w:type="gramEnd"/>
+      <w:r>
+        <w:rPr>
+          <w:rFonts w:ascii="Courier New" w:hAnsi="Courier New" w:hint="eastAsia"/>
+          <w:sz w:val="20"/>
+        </w:rPr>
+        <w:t xml:space="preserve"> alert</w:t>
+      </w:r>
+    </w:p>
+    <w:p>
+      <w:pPr>
+        <w:jc w:val="left"/>
+        <w:rPr>
+          <w:rFonts w:ascii="Courier New" w:hAnsi="Courier New"/>
+          <w:sz w:val="20"/>
+        </w:rPr>
+      </w:pPr>
+      <w:proofErr w:type="spellStart"/>
+      <w:r>
+        <w:rPr>
+          <w:rFonts w:ascii="Courier New" w:hAnsi="Courier New"/>
+          <w:sz w:val="20"/>
+        </w:rPr>
+        <w:t>application_role_alert</w:t>
+      </w:r>
+      <w:proofErr w:type="spellEnd"/>
+      <w:r>
+        <w:rPr>
+          <w:rFonts w:ascii="Courier New" w:hAnsi="Courier New" w:hint="eastAsia"/>
+          <w:sz w:val="20"/>
+        </w:rPr>
+        <w:t>：</w:t>
+      </w:r>
+      <w:proofErr w:type="spellStart"/>
+      <w:proofErr w:type="gramStart"/>
+      <w:r>
+        <w:rPr>
+          <w:rFonts w:ascii="Courier New" w:hAnsi="Courier New" w:hint="eastAsia"/>
+          <w:sz w:val="20"/>
+        </w:rPr>
+        <w:t>covidien</w:t>
+      </w:r>
+      <w:proofErr w:type="spellEnd"/>
+      <w:proofErr w:type="gramEnd"/>
+      <w:r>
+        <w:rPr>
+          <w:rFonts w:ascii="Courier New" w:hAnsi="Courier New" w:hint="eastAsia"/>
+          <w:sz w:val="20"/>
+        </w:rPr>
+        <w:t xml:space="preserve"> alert</w:t>
+      </w:r>
+    </w:p>
+    <w:p>
+      <w:pPr>
+        <w:jc w:val="left"/>
+        <w:rPr>
+          <w:rFonts w:ascii="Courier New" w:hAnsi="Courier New"/>
+          <w:sz w:val="20"/>
+        </w:rPr>
+      </w:pPr>
+      <w:proofErr w:type="spellStart"/>
+      <w:r>
+        <w:rPr>
+          <w:rFonts w:ascii="Courier New" w:hAnsi="Courier New"/>
+          <w:sz w:val="20"/>
+        </w:rPr>
+        <w:t>authmap</w:t>
+      </w:r>
+      <w:proofErr w:type="spellEnd"/>
+      <w:r>
+        <w:rPr>
+          <w:rFonts w:ascii="Courier New" w:hAnsi="Courier New" w:hint="eastAsia"/>
+          <w:sz w:val="20"/>
+        </w:rPr>
+        <w:t>：</w:t>
+      </w:r>
+      <w:r>
+        <w:rPr>
+          <w:rFonts w:ascii="Courier New" w:hAnsi="Courier New" w:hint="eastAsia"/>
+          <w:sz w:val="20"/>
+        </w:rPr>
+        <w:t>Drupal</w:t>
+      </w:r>
       <w:r>
         <w:rPr>
           <w:rFonts w:ascii="Courier New" w:hAnsi="Courier New" w:hint="eastAsia"/>
@@ -3717,26 +4276,54 @@
         </w:rPr>
         <w:t>（未使用）</w:t>
       </w:r>
-      <w:bookmarkEnd w:id="7"/>
-      <w:bookmarkEnd w:id="8"/>
-    </w:p>
-    <w:p>
-      <w:pPr>
-        <w:jc w:val="left"/>
-        <w:rPr>
-          <w:rFonts w:ascii="Courier New" w:hAnsi="Courier New"/>
-          <w:sz w:val="20"/>
-        </w:rPr>
-      </w:pPr>
-      <w:proofErr w:type="spellStart"/>
-      <w:r>
-        <w:rPr>
-          <w:rFonts w:ascii="Courier New" w:hAnsi="Courier New"/>
-          <w:sz w:val="20"/>
-        </w:rPr>
-        <w:t>actions_aid</w:t>
-      </w:r>
-      <w:proofErr w:type="spellEnd"/>
+    </w:p>
+    <w:p>
+      <w:pPr>
+        <w:jc w:val="left"/>
+        <w:rPr>
+          <w:rFonts w:ascii="Courier New" w:hAnsi="Courier New"/>
+          <w:sz w:val="20"/>
+        </w:rPr>
+      </w:pPr>
+      <w:proofErr w:type="spellStart"/>
+      <w:r>
+        <w:rPr>
+          <w:rFonts w:ascii="Courier New" w:hAnsi="Courier New"/>
+          <w:sz w:val="20"/>
+        </w:rPr>
+        <w:t>autologout</w:t>
+      </w:r>
+      <w:proofErr w:type="spellEnd"/>
+      <w:r>
+        <w:rPr>
+          <w:rFonts w:ascii="Courier New" w:hAnsi="Courier New" w:hint="eastAsia"/>
+          <w:sz w:val="20"/>
+        </w:rPr>
+        <w:t>：第三方自动登出</w:t>
+      </w:r>
+      <w:r>
+        <w:rPr>
+          <w:rFonts w:ascii="Courier New" w:hAnsi="Courier New" w:hint="eastAsia"/>
+          <w:sz w:val="20"/>
+        </w:rPr>
+        <w:t>（未使用）</w:t>
+      </w:r>
+    </w:p>
+    <w:p>
+      <w:pPr>
+        <w:jc w:val="left"/>
+        <w:rPr>
+          <w:rFonts w:ascii="Courier New" w:hAnsi="Courier New"/>
+          <w:sz w:val="20"/>
+        </w:rPr>
+      </w:pPr>
+      <w:r>
+        <w:rPr>
+          <w:rFonts w:ascii="Courier New" w:hAnsi="Courier New"/>
+          <w:sz w:val="20"/>
+        </w:rPr>
+        <w:t>batch</w:t>
+      </w:r>
       <w:r>
         <w:rPr>
           <w:rFonts w:ascii="Courier New" w:hAnsi="Courier New" w:hint="eastAsia"/>
@@ -3756,699 +4343,104 @@
           <w:rFonts w:ascii="Courier New" w:hAnsi="Courier New" w:hint="eastAsia"/>
           <w:sz w:val="20"/>
         </w:rPr>
-        <w:t>自定动作（未使用）</w:t>
-      </w:r>
-    </w:p>
-    <w:p>
-      <w:pPr>
-        <w:jc w:val="left"/>
-        <w:rPr>
-          <w:rFonts w:ascii="Courier New" w:hAnsi="Courier New"/>
-          <w:sz w:val="20"/>
-        </w:rPr>
-      </w:pPr>
-      <w:proofErr w:type="spellStart"/>
-      <w:r>
-        <w:rPr>
-          <w:rFonts w:ascii="Courier New" w:hAnsi="Courier New"/>
-          <w:sz w:val="20"/>
-        </w:rPr>
-        <w:t>activity_log</w:t>
-      </w:r>
-      <w:proofErr w:type="spellEnd"/>
-      <w:r>
-        <w:rPr>
-          <w:rFonts w:ascii="Courier New" w:hAnsi="Courier New" w:hint="eastAsia"/>
-          <w:sz w:val="20"/>
-        </w:rPr>
-        <w:t>：</w:t>
-      </w:r>
-      <w:proofErr w:type="spellStart"/>
-      <w:r>
-        <w:rPr>
-          <w:rFonts w:ascii="Courier New" w:hAnsi="Courier New" w:hint="eastAsia"/>
-          <w:sz w:val="20"/>
-        </w:rPr>
-        <w:t>covidien</w:t>
-      </w:r>
-      <w:proofErr w:type="spellEnd"/>
-      <w:r>
-        <w:rPr>
-          <w:rFonts w:ascii="Courier New" w:hAnsi="Courier New" w:hint="eastAsia"/>
-          <w:sz w:val="20"/>
-        </w:rPr>
-        <w:t xml:space="preserve"> activity</w:t>
-      </w:r>
-      <w:r>
-        <w:rPr>
-          <w:rFonts w:ascii="Courier New" w:hAnsi="Courier New" w:hint="eastAsia"/>
-          <w:sz w:val="20"/>
-        </w:rPr>
-        <w:t>记录</w:t>
-      </w:r>
-    </w:p>
-    <w:p>
-      <w:pPr>
-        <w:jc w:val="left"/>
-        <w:rPr>
-          <w:rFonts w:ascii="Courier New" w:hAnsi="Courier New"/>
-          <w:sz w:val="20"/>
-        </w:rPr>
-      </w:pPr>
-      <w:r>
-        <w:rPr>
-          <w:rFonts w:ascii="Courier New" w:hAnsi="Courier New"/>
-          <w:sz w:val="20"/>
-        </w:rPr>
-        <w:t>alert</w:t>
-      </w:r>
-      <w:r>
-        <w:rPr>
-          <w:rFonts w:ascii="Courier New" w:hAnsi="Courier New" w:hint="eastAsia"/>
-          <w:sz w:val="20"/>
-        </w:rPr>
-        <w:t>：</w:t>
-      </w:r>
-      <w:bookmarkStart w:id="9" w:name="OLE_LINK5"/>
-      <w:bookmarkStart w:id="10" w:name="OLE_LINK6"/>
-      <w:proofErr w:type="spellStart"/>
-      <w:proofErr w:type="gramStart"/>
-      <w:r>
-        <w:rPr>
-          <w:rFonts w:ascii="Courier New" w:hAnsi="Courier New" w:hint="eastAsia"/>
-          <w:sz w:val="20"/>
-        </w:rPr>
-        <w:t>covidien</w:t>
-      </w:r>
-      <w:proofErr w:type="spellEnd"/>
-      <w:proofErr w:type="gramEnd"/>
-      <w:r>
-        <w:rPr>
-          <w:rFonts w:ascii="Courier New" w:hAnsi="Courier New" w:hint="eastAsia"/>
-          <w:sz w:val="20"/>
-        </w:rPr>
-        <w:t xml:space="preserve"> alert</w:t>
-      </w:r>
-      <w:bookmarkEnd w:id="9"/>
+        <w:t>批处理</w:t>
+      </w:r>
+      <w:r>
+        <w:rPr>
+          <w:rFonts w:ascii="Courier New" w:hAnsi="Courier New" w:hint="eastAsia"/>
+          <w:kern w:val="0"/>
+          <w:sz w:val="20"/>
+        </w:rPr>
+        <w:t>（未使用）</w:t>
+      </w:r>
+    </w:p>
+    <w:p>
+      <w:pPr>
+        <w:jc w:val="left"/>
+        <w:rPr>
+          <w:rFonts w:ascii="Courier New" w:hAnsi="Courier New"/>
+          <w:sz w:val="20"/>
+        </w:rPr>
+      </w:pPr>
+      <w:r>
+        <w:rPr>
+          <w:rFonts w:ascii="Courier New" w:hAnsi="Courier New"/>
+          <w:sz w:val="20"/>
+        </w:rPr>
+        <w:t>blocks</w:t>
+      </w:r>
+      <w:r>
+        <w:rPr>
+          <w:rFonts w:ascii="Courier New" w:hAnsi="Courier New" w:hint="eastAsia"/>
+          <w:sz w:val="20"/>
+        </w:rPr>
+        <w:t>：</w:t>
+      </w:r>
+      <w:r>
+        <w:rPr>
+          <w:rFonts w:ascii="Courier New" w:hAnsi="Courier New" w:hint="eastAsia"/>
+          <w:sz w:val="20"/>
+        </w:rPr>
+        <w:t>Drupal</w:t>
+      </w:r>
+      <w:r>
+        <w:rPr>
+          <w:rFonts w:ascii="Courier New" w:hAnsi="Courier New" w:hint="eastAsia"/>
+          <w:sz w:val="20"/>
+        </w:rPr>
+        <w:t>区块</w:t>
+      </w:r>
+    </w:p>
+    <w:p>
+      <w:pPr>
+        <w:jc w:val="left"/>
+        <w:rPr>
+          <w:rFonts w:ascii="Courier New" w:hAnsi="Courier New"/>
+          <w:sz w:val="20"/>
+        </w:rPr>
+      </w:pPr>
+      <w:proofErr w:type="spellStart"/>
+      <w:r>
+        <w:rPr>
+          <w:rFonts w:ascii="Courier New" w:hAnsi="Courier New"/>
+          <w:sz w:val="20"/>
+        </w:rPr>
+        <w:t>blocks_roles</w:t>
+      </w:r>
+      <w:proofErr w:type="spellEnd"/>
+      <w:r>
+        <w:rPr>
+          <w:rFonts w:ascii="Courier New" w:hAnsi="Courier New" w:hint="eastAsia"/>
+          <w:sz w:val="20"/>
+        </w:rPr>
+        <w:t>：</w:t>
+      </w:r>
+      <w:r>
+        <w:rPr>
+          <w:rFonts w:ascii="Courier New" w:hAnsi="Courier New" w:hint="eastAsia"/>
+          <w:sz w:val="20"/>
+        </w:rPr>
+        <w:t>Drupal</w:t>
+      </w:r>
+      <w:r>
+        <w:rPr>
+          <w:rFonts w:ascii="Courier New" w:hAnsi="Courier New" w:hint="eastAsia"/>
+          <w:sz w:val="20"/>
+        </w:rPr>
+        <w:t>角色区块</w:t>
+      </w:r>
+      <w:bookmarkStart w:id="10" w:name="OLE_LINK15"/>
+      <w:bookmarkStart w:id="11" w:name="OLE_LINK16"/>
+      <w:r>
+        <w:rPr>
+          <w:rFonts w:ascii="Courier New" w:hAnsi="Courier New" w:hint="eastAsia"/>
+          <w:kern w:val="0"/>
+          <w:sz w:val="20"/>
+        </w:rPr>
+        <w:t>（未使用）</w:t>
+      </w:r>
       <w:bookmarkEnd w:id="10"/>
-    </w:p>
-    <w:p>
-      <w:pPr>
-        <w:jc w:val="left"/>
-        <w:rPr>
-          <w:rFonts w:ascii="Courier New" w:hAnsi="Courier New"/>
-          <w:sz w:val="20"/>
-        </w:rPr>
-      </w:pPr>
-      <w:proofErr w:type="spellStart"/>
-      <w:r>
-        <w:rPr>
-          <w:rFonts w:ascii="Courier New" w:hAnsi="Courier New"/>
-          <w:sz w:val="20"/>
-        </w:rPr>
-        <w:t>alert_category</w:t>
-      </w:r>
-      <w:proofErr w:type="spellEnd"/>
-      <w:r>
-        <w:rPr>
-          <w:rFonts w:ascii="Courier New" w:hAnsi="Courier New" w:hint="eastAsia"/>
-          <w:sz w:val="20"/>
-        </w:rPr>
-        <w:t>：</w:t>
-      </w:r>
-      <w:proofErr w:type="spellStart"/>
-      <w:proofErr w:type="gramStart"/>
-      <w:r>
-        <w:rPr>
-          <w:rFonts w:ascii="Courier New" w:hAnsi="Courier New" w:hint="eastAsia"/>
-          <w:sz w:val="20"/>
-        </w:rPr>
-        <w:t>covidien</w:t>
-      </w:r>
-      <w:proofErr w:type="spellEnd"/>
-      <w:proofErr w:type="gramEnd"/>
-      <w:r>
-        <w:rPr>
-          <w:rFonts w:ascii="Courier New" w:hAnsi="Courier New" w:hint="eastAsia"/>
-          <w:sz w:val="20"/>
-        </w:rPr>
-        <w:t xml:space="preserve"> alert</w:t>
-      </w:r>
-    </w:p>
-    <w:p>
-      <w:pPr>
-        <w:jc w:val="left"/>
-        <w:rPr>
-          <w:rFonts w:ascii="Courier New" w:hAnsi="Courier New"/>
-          <w:sz w:val="20"/>
-        </w:rPr>
-      </w:pPr>
-      <w:proofErr w:type="spellStart"/>
-      <w:r>
-        <w:rPr>
-          <w:rFonts w:ascii="Courier New" w:hAnsi="Courier New"/>
-          <w:sz w:val="20"/>
-        </w:rPr>
-        <w:t>alert_comment</w:t>
-      </w:r>
-      <w:proofErr w:type="spellEnd"/>
-      <w:r>
-        <w:rPr>
-          <w:rFonts w:ascii="Courier New" w:hAnsi="Courier New" w:hint="eastAsia"/>
-          <w:sz w:val="20"/>
-        </w:rPr>
-        <w:t>：</w:t>
-      </w:r>
-      <w:proofErr w:type="spellStart"/>
-      <w:proofErr w:type="gramStart"/>
-      <w:r>
-        <w:rPr>
-          <w:rFonts w:ascii="Courier New" w:hAnsi="Courier New" w:hint="eastAsia"/>
-          <w:sz w:val="20"/>
-        </w:rPr>
-        <w:t>covidien</w:t>
-      </w:r>
-      <w:proofErr w:type="spellEnd"/>
-      <w:proofErr w:type="gramEnd"/>
-      <w:r>
-        <w:rPr>
-          <w:rFonts w:ascii="Courier New" w:hAnsi="Courier New" w:hint="eastAsia"/>
-          <w:sz w:val="20"/>
-        </w:rPr>
-        <w:t xml:space="preserve"> alert</w:t>
-      </w:r>
-    </w:p>
-    <w:p>
-      <w:pPr>
-        <w:jc w:val="left"/>
-        <w:rPr>
-          <w:rFonts w:ascii="Courier New" w:hAnsi="Courier New"/>
-          <w:sz w:val="20"/>
-        </w:rPr>
-      </w:pPr>
-      <w:proofErr w:type="spellStart"/>
-      <w:r>
-        <w:rPr>
-          <w:rFonts w:ascii="Courier New" w:hAnsi="Courier New"/>
-          <w:sz w:val="20"/>
-        </w:rPr>
-        <w:t>alert_event</w:t>
-      </w:r>
-      <w:proofErr w:type="spellEnd"/>
-      <w:r>
-        <w:rPr>
-          <w:rFonts w:ascii="Courier New" w:hAnsi="Courier New" w:hint="eastAsia"/>
-          <w:sz w:val="20"/>
-        </w:rPr>
-        <w:t>:</w:t>
-      </w:r>
-      <w:r>
-        <w:rPr>
-          <w:rFonts w:ascii="Courier New" w:hAnsi="Courier New" w:hint="eastAsia"/>
-          <w:sz w:val="20"/>
-        </w:rPr>
-        <w:t>：</w:t>
-      </w:r>
-      <w:proofErr w:type="spellStart"/>
-      <w:proofErr w:type="gramStart"/>
-      <w:r>
-        <w:rPr>
-          <w:rFonts w:ascii="Courier New" w:hAnsi="Courier New" w:hint="eastAsia"/>
-          <w:sz w:val="20"/>
-        </w:rPr>
-        <w:t>covidien</w:t>
-      </w:r>
-      <w:proofErr w:type="spellEnd"/>
-      <w:proofErr w:type="gramEnd"/>
-      <w:r>
-        <w:rPr>
-          <w:rFonts w:ascii="Courier New" w:hAnsi="Courier New" w:hint="eastAsia"/>
-          <w:sz w:val="20"/>
-        </w:rPr>
-        <w:t xml:space="preserve"> alert</w:t>
-      </w:r>
-    </w:p>
-    <w:p>
-      <w:pPr>
-        <w:jc w:val="left"/>
-        <w:rPr>
-          <w:rFonts w:ascii="Courier New" w:hAnsi="Courier New"/>
-          <w:sz w:val="20"/>
-        </w:rPr>
-      </w:pPr>
-      <w:proofErr w:type="spellStart"/>
-      <w:r>
-        <w:rPr>
-          <w:rFonts w:ascii="Courier New" w:hAnsi="Courier New"/>
-          <w:sz w:val="20"/>
-        </w:rPr>
-        <w:t>alert_message_template</w:t>
-      </w:r>
-      <w:proofErr w:type="spellEnd"/>
-      <w:r>
-        <w:rPr>
-          <w:rFonts w:ascii="Courier New" w:hAnsi="Courier New" w:hint="eastAsia"/>
-          <w:sz w:val="20"/>
-        </w:rPr>
-        <w:t>：</w:t>
-      </w:r>
-      <w:proofErr w:type="spellStart"/>
-      <w:proofErr w:type="gramStart"/>
-      <w:r>
-        <w:rPr>
-          <w:rFonts w:ascii="Courier New" w:hAnsi="Courier New" w:hint="eastAsia"/>
-          <w:sz w:val="20"/>
-        </w:rPr>
-        <w:t>covidien</w:t>
-      </w:r>
-      <w:proofErr w:type="spellEnd"/>
-      <w:proofErr w:type="gramEnd"/>
-      <w:r>
-        <w:rPr>
-          <w:rFonts w:ascii="Courier New" w:hAnsi="Courier New" w:hint="eastAsia"/>
-          <w:sz w:val="20"/>
-        </w:rPr>
-        <w:t xml:space="preserve"> alert</w:t>
-      </w:r>
-    </w:p>
-    <w:p>
-      <w:pPr>
-        <w:jc w:val="left"/>
-        <w:rPr>
-          <w:rFonts w:ascii="Courier New" w:hAnsi="Courier New"/>
-          <w:sz w:val="20"/>
-        </w:rPr>
-      </w:pPr>
-      <w:proofErr w:type="spellStart"/>
-      <w:r>
-        <w:rPr>
-          <w:rFonts w:ascii="Courier New" w:hAnsi="Courier New"/>
-          <w:sz w:val="20"/>
-        </w:rPr>
-        <w:t>alert_state</w:t>
-      </w:r>
-      <w:proofErr w:type="spellEnd"/>
-      <w:r>
-        <w:rPr>
-          <w:rFonts w:ascii="Courier New" w:hAnsi="Courier New" w:hint="eastAsia"/>
-          <w:sz w:val="20"/>
-        </w:rPr>
-        <w:t>：</w:t>
-      </w:r>
-      <w:proofErr w:type="spellStart"/>
-      <w:proofErr w:type="gramStart"/>
-      <w:r>
-        <w:rPr>
-          <w:rFonts w:ascii="Courier New" w:hAnsi="Courier New" w:hint="eastAsia"/>
-          <w:sz w:val="20"/>
-        </w:rPr>
-        <w:t>covidien</w:t>
-      </w:r>
-      <w:proofErr w:type="spellEnd"/>
-      <w:proofErr w:type="gramEnd"/>
-      <w:r>
-        <w:rPr>
-          <w:rFonts w:ascii="Courier New" w:hAnsi="Courier New" w:hint="eastAsia"/>
-          <w:sz w:val="20"/>
-        </w:rPr>
-        <w:t xml:space="preserve"> alert</w:t>
-      </w:r>
-    </w:p>
-    <w:p>
-      <w:pPr>
-        <w:jc w:val="left"/>
-        <w:rPr>
-          <w:rFonts w:ascii="Courier New" w:hAnsi="Courier New"/>
-          <w:sz w:val="20"/>
-        </w:rPr>
-      </w:pPr>
-      <w:proofErr w:type="spellStart"/>
-      <w:r>
-        <w:rPr>
-          <w:rFonts w:ascii="Courier New" w:hAnsi="Courier New"/>
-          <w:sz w:val="20"/>
-        </w:rPr>
-        <w:t>alert_state_history</w:t>
-      </w:r>
-      <w:proofErr w:type="spellEnd"/>
-      <w:r>
-        <w:rPr>
-          <w:rFonts w:ascii="Courier New" w:hAnsi="Courier New" w:hint="eastAsia"/>
-          <w:sz w:val="20"/>
-        </w:rPr>
-        <w:t>：</w:t>
-      </w:r>
-      <w:proofErr w:type="spellStart"/>
-      <w:proofErr w:type="gramStart"/>
-      <w:r>
-        <w:rPr>
-          <w:rFonts w:ascii="Courier New" w:hAnsi="Courier New" w:hint="eastAsia"/>
-          <w:sz w:val="20"/>
-        </w:rPr>
-        <w:t>covidien</w:t>
-      </w:r>
-      <w:proofErr w:type="spellEnd"/>
-      <w:proofErr w:type="gramEnd"/>
-      <w:r>
-        <w:rPr>
-          <w:rFonts w:ascii="Courier New" w:hAnsi="Courier New" w:hint="eastAsia"/>
-          <w:sz w:val="20"/>
-        </w:rPr>
-        <w:t xml:space="preserve"> alert</w:t>
-      </w:r>
-    </w:p>
-    <w:p>
-      <w:pPr>
-        <w:jc w:val="left"/>
-        <w:rPr>
-          <w:rFonts w:ascii="Courier New" w:hAnsi="Courier New"/>
-          <w:sz w:val="20"/>
-        </w:rPr>
-      </w:pPr>
-      <w:proofErr w:type="spellStart"/>
-      <w:r>
-        <w:rPr>
-          <w:rFonts w:ascii="Courier New" w:hAnsi="Courier New"/>
-          <w:sz w:val="20"/>
-        </w:rPr>
-        <w:t>alert_state_transition</w:t>
-      </w:r>
-      <w:proofErr w:type="spellEnd"/>
-      <w:r>
-        <w:rPr>
-          <w:rFonts w:ascii="Courier New" w:hAnsi="Courier New" w:hint="eastAsia"/>
-          <w:sz w:val="20"/>
-        </w:rPr>
-        <w:t>：</w:t>
-      </w:r>
-      <w:proofErr w:type="spellStart"/>
-      <w:proofErr w:type="gramStart"/>
-      <w:r>
-        <w:rPr>
-          <w:rFonts w:ascii="Courier New" w:hAnsi="Courier New" w:hint="eastAsia"/>
-          <w:sz w:val="20"/>
-        </w:rPr>
-        <w:t>covidien</w:t>
-      </w:r>
-      <w:proofErr w:type="spellEnd"/>
-      <w:proofErr w:type="gramEnd"/>
-      <w:r>
-        <w:rPr>
-          <w:rFonts w:ascii="Courier New" w:hAnsi="Courier New" w:hint="eastAsia"/>
-          <w:sz w:val="20"/>
-        </w:rPr>
-        <w:t xml:space="preserve"> alert</w:t>
-      </w:r>
-    </w:p>
-    <w:p>
-      <w:pPr>
-        <w:jc w:val="left"/>
-        <w:rPr>
-          <w:rFonts w:ascii="Courier New" w:hAnsi="Courier New"/>
-          <w:sz w:val="20"/>
-        </w:rPr>
-      </w:pPr>
-      <w:proofErr w:type="spellStart"/>
-      <w:r>
-        <w:rPr>
-          <w:rFonts w:ascii="Courier New" w:hAnsi="Courier New"/>
-          <w:sz w:val="20"/>
-        </w:rPr>
-        <w:t>alert_transport_type</w:t>
-      </w:r>
-      <w:proofErr w:type="spellEnd"/>
-      <w:r>
-        <w:rPr>
-          <w:rFonts w:ascii="Courier New" w:hAnsi="Courier New" w:hint="eastAsia"/>
-          <w:sz w:val="20"/>
-        </w:rPr>
-        <w:t>：</w:t>
-      </w:r>
-      <w:proofErr w:type="spellStart"/>
-      <w:proofErr w:type="gramStart"/>
-      <w:r>
-        <w:rPr>
-          <w:rFonts w:ascii="Courier New" w:hAnsi="Courier New" w:hint="eastAsia"/>
-          <w:sz w:val="20"/>
-        </w:rPr>
-        <w:t>covidien</w:t>
-      </w:r>
-      <w:proofErr w:type="spellEnd"/>
-      <w:proofErr w:type="gramEnd"/>
-      <w:r>
-        <w:rPr>
-          <w:rFonts w:ascii="Courier New" w:hAnsi="Courier New" w:hint="eastAsia"/>
-          <w:sz w:val="20"/>
-        </w:rPr>
-        <w:t xml:space="preserve"> alert</w:t>
-      </w:r>
-    </w:p>
-    <w:p>
-      <w:pPr>
-        <w:jc w:val="left"/>
-        <w:rPr>
-          <w:rFonts w:ascii="Courier New" w:hAnsi="Courier New"/>
-          <w:sz w:val="20"/>
-        </w:rPr>
-      </w:pPr>
-      <w:proofErr w:type="spellStart"/>
-      <w:r>
-        <w:rPr>
-          <w:rFonts w:ascii="Courier New" w:hAnsi="Courier New"/>
-          <w:sz w:val="20"/>
-        </w:rPr>
-        <w:t>application_role_alert</w:t>
-      </w:r>
-      <w:proofErr w:type="spellEnd"/>
-      <w:r>
-        <w:rPr>
-          <w:rFonts w:ascii="Courier New" w:hAnsi="Courier New" w:hint="eastAsia"/>
-          <w:sz w:val="20"/>
-        </w:rPr>
-        <w:t>：</w:t>
-      </w:r>
-      <w:proofErr w:type="spellStart"/>
-      <w:proofErr w:type="gramStart"/>
-      <w:r>
-        <w:rPr>
-          <w:rFonts w:ascii="Courier New" w:hAnsi="Courier New" w:hint="eastAsia"/>
-          <w:sz w:val="20"/>
-        </w:rPr>
-        <w:t>covidien</w:t>
-      </w:r>
-      <w:proofErr w:type="spellEnd"/>
-      <w:proofErr w:type="gramEnd"/>
-      <w:r>
-        <w:rPr>
-          <w:rFonts w:ascii="Courier New" w:hAnsi="Courier New" w:hint="eastAsia"/>
-          <w:sz w:val="20"/>
-        </w:rPr>
-        <w:t xml:space="preserve"> alert</w:t>
-      </w:r>
-    </w:p>
-    <w:p>
-      <w:pPr>
-        <w:jc w:val="left"/>
-        <w:rPr>
-          <w:rFonts w:ascii="Courier New" w:hAnsi="Courier New"/>
-          <w:sz w:val="20"/>
-        </w:rPr>
-      </w:pPr>
-      <w:proofErr w:type="spellStart"/>
-      <w:r>
-        <w:rPr>
-          <w:rFonts w:ascii="Courier New" w:hAnsi="Courier New"/>
-          <w:sz w:val="20"/>
-        </w:rPr>
-        <w:t>authmap</w:t>
-      </w:r>
-      <w:proofErr w:type="spellEnd"/>
-      <w:r>
-        <w:rPr>
-          <w:rFonts w:ascii="Courier New" w:hAnsi="Courier New" w:hint="eastAsia"/>
-          <w:sz w:val="20"/>
-        </w:rPr>
-        <w:t>：</w:t>
-      </w:r>
-      <w:r>
-        <w:rPr>
-          <w:rFonts w:ascii="Courier New" w:hAnsi="Courier New" w:hint="eastAsia"/>
-          <w:sz w:val="20"/>
-        </w:rPr>
-        <w:t>Drupal</w:t>
-      </w:r>
-      <w:r>
-        <w:rPr>
-          <w:rFonts w:ascii="Courier New" w:hAnsi="Courier New" w:hint="eastAsia"/>
-          <w:sz w:val="20"/>
-        </w:rPr>
-        <w:t>（未使用）</w:t>
-      </w:r>
-    </w:p>
-    <w:p>
-      <w:pPr>
-        <w:jc w:val="left"/>
-        <w:rPr>
-          <w:rFonts w:ascii="Courier New" w:hAnsi="Courier New"/>
-          <w:sz w:val="20"/>
-        </w:rPr>
-      </w:pPr>
-      <w:proofErr w:type="spellStart"/>
-      <w:r>
-        <w:rPr>
-          <w:rFonts w:ascii="Courier New" w:hAnsi="Courier New"/>
-          <w:sz w:val="20"/>
-        </w:rPr>
-        <w:t>autologout</w:t>
-      </w:r>
-      <w:proofErr w:type="spellEnd"/>
-      <w:r>
-        <w:rPr>
-          <w:rFonts w:ascii="Courier New" w:hAnsi="Courier New" w:hint="eastAsia"/>
-          <w:sz w:val="20"/>
-        </w:rPr>
-        <w:t>：第三方自动登出</w:t>
-      </w:r>
-      <w:r>
-        <w:rPr>
-          <w:rFonts w:ascii="Courier New" w:hAnsi="Courier New" w:hint="eastAsia"/>
-          <w:sz w:val="20"/>
-        </w:rPr>
-        <w:t>（未使用）</w:t>
-      </w:r>
-    </w:p>
-    <w:p>
-      <w:pPr>
-        <w:jc w:val="left"/>
-        <w:rPr>
-          <w:rFonts w:ascii="Courier New" w:hAnsi="Courier New"/>
-          <w:sz w:val="20"/>
-        </w:rPr>
-      </w:pPr>
-      <w:r>
-        <w:rPr>
-          <w:rFonts w:ascii="Courier New" w:hAnsi="Courier New"/>
-          <w:sz w:val="20"/>
-        </w:rPr>
-        <w:t>batch</w:t>
-      </w:r>
-      <w:r>
-        <w:rPr>
-          <w:rFonts w:ascii="Courier New" w:hAnsi="Courier New" w:hint="eastAsia"/>
-          <w:sz w:val="20"/>
-        </w:rPr>
-        <w:t>：</w:t>
-      </w:r>
-      <w:r>
-        <w:rPr>
-          <w:rFonts w:ascii="Courier New" w:hAnsi="Courier New" w:hint="eastAsia"/>
-          <w:sz w:val="20"/>
-        </w:rPr>
-        <w:t>Drupal</w:t>
-      </w:r>
-      <w:r>
-        <w:rPr>
-          <w:rFonts w:ascii="Courier New" w:hAnsi="Courier New" w:hint="eastAsia"/>
-          <w:sz w:val="20"/>
-        </w:rPr>
-        <w:t>批处理</w:t>
-      </w:r>
-      <w:r>
-        <w:rPr>
-          <w:rFonts w:ascii="Courier New" w:hAnsi="Courier New" w:hint="eastAsia"/>
-          <w:kern w:val="0"/>
-          <w:sz w:val="20"/>
-        </w:rPr>
-        <w:t>（未使用）</w:t>
-      </w:r>
-    </w:p>
-    <w:p>
-      <w:pPr>
-        <w:jc w:val="left"/>
-        <w:rPr>
-          <w:rFonts w:ascii="Courier New" w:hAnsi="Courier New"/>
-          <w:sz w:val="20"/>
-        </w:rPr>
-      </w:pPr>
-      <w:r>
-        <w:rPr>
-          <w:rFonts w:ascii="Courier New" w:hAnsi="Courier New"/>
-          <w:sz w:val="20"/>
-        </w:rPr>
-        <w:t>blocks</w:t>
-      </w:r>
-      <w:r>
-        <w:rPr>
-          <w:rFonts w:ascii="Courier New" w:hAnsi="Courier New" w:hint="eastAsia"/>
-          <w:sz w:val="20"/>
-        </w:rPr>
-        <w:t>：</w:t>
-      </w:r>
-      <w:r>
-        <w:rPr>
-          <w:rFonts w:ascii="Courier New" w:hAnsi="Courier New" w:hint="eastAsia"/>
-          <w:sz w:val="20"/>
-        </w:rPr>
-        <w:t>Drupal</w:t>
-      </w:r>
-      <w:r>
-        <w:rPr>
-          <w:rFonts w:ascii="Courier New" w:hAnsi="Courier New" w:hint="eastAsia"/>
-          <w:sz w:val="20"/>
-        </w:rPr>
-        <w:t>区块</w:t>
-      </w:r>
-    </w:p>
-    <w:p>
-      <w:pPr>
-        <w:jc w:val="left"/>
-        <w:rPr>
-          <w:rFonts w:ascii="Courier New" w:hAnsi="Courier New"/>
-          <w:sz w:val="20"/>
-        </w:rPr>
-      </w:pPr>
-      <w:proofErr w:type="spellStart"/>
-      <w:r>
-        <w:rPr>
-          <w:rFonts w:ascii="Courier New" w:hAnsi="Courier New"/>
-          <w:sz w:val="20"/>
-        </w:rPr>
-        <w:t>blocks_roles</w:t>
-      </w:r>
-      <w:proofErr w:type="spellEnd"/>
-      <w:r>
-        <w:rPr>
-          <w:rFonts w:ascii="Courier New" w:hAnsi="Courier New" w:hint="eastAsia"/>
-          <w:sz w:val="20"/>
-        </w:rPr>
-        <w:t>：</w:t>
-      </w:r>
-      <w:r>
-        <w:rPr>
-          <w:rFonts w:ascii="Courier New" w:hAnsi="Courier New" w:hint="eastAsia"/>
-          <w:sz w:val="20"/>
-        </w:rPr>
-        <w:t>Drupal</w:t>
-      </w:r>
-      <w:r>
-        <w:rPr>
-          <w:rFonts w:ascii="Courier New" w:hAnsi="Courier New" w:hint="eastAsia"/>
-          <w:sz w:val="20"/>
-        </w:rPr>
-        <w:t>角色区块</w:t>
-      </w:r>
-      <w:bookmarkStart w:id="11" w:name="OLE_LINK15"/>
-      <w:bookmarkStart w:id="12" w:name="OLE_LINK16"/>
-      <w:r>
-        <w:rPr>
-          <w:rFonts w:ascii="Courier New" w:hAnsi="Courier New" w:hint="eastAsia"/>
-          <w:kern w:val="0"/>
-          <w:sz w:val="20"/>
-        </w:rPr>
-        <w:t>（未使用）</w:t>
-      </w:r>
       <w:bookmarkEnd w:id="11"/>
-      <w:bookmarkEnd w:id="12"/>
     </w:p>
     <w:p>
       <w:pPr>
@@ -5217,8 +5209,8 @@
         </w:rPr>
         <w:t>：</w:t>
       </w:r>
-      <w:bookmarkStart w:id="13" w:name="OLE_LINK11"/>
-      <w:bookmarkStart w:id="14" w:name="OLE_LINK12"/>
+      <w:bookmarkStart w:id="12" w:name="OLE_LINK11"/>
+      <w:bookmarkStart w:id="13" w:name="OLE_LINK12"/>
       <w:r>
         <w:rPr>
           <w:rFonts w:ascii="Courier New" w:hAnsi="Courier New" w:hint="eastAsia"/>
@@ -5226,663 +5218,663 @@
         </w:rPr>
         <w:t>（未使用）</w:t>
       </w:r>
+      <w:bookmarkEnd w:id="12"/>
       <w:bookmarkEnd w:id="13"/>
+    </w:p>
+    <w:p>
+      <w:pPr>
+        <w:jc w:val="left"/>
+        <w:rPr>
+          <w:rFonts w:ascii="Courier New" w:hAnsi="Courier New"/>
+          <w:sz w:val="20"/>
+        </w:rPr>
+      </w:pPr>
+      <w:proofErr w:type="spellStart"/>
+      <w:r>
+        <w:rPr>
+          <w:rFonts w:ascii="Courier New" w:hAnsi="Courier New"/>
+          <w:sz w:val="20"/>
+        </w:rPr>
+        <w:t>content_field_device_notification_type</w:t>
+      </w:r>
+      <w:proofErr w:type="spellEnd"/>
+      <w:r>
+        <w:rPr>
+          <w:rFonts w:ascii="Courier New" w:hAnsi="Courier New" w:hint="eastAsia"/>
+          <w:sz w:val="20"/>
+        </w:rPr>
+        <w:t>：</w:t>
+      </w:r>
+    </w:p>
+    <w:p>
+      <w:pPr>
+        <w:jc w:val="left"/>
+        <w:rPr>
+          <w:rFonts w:ascii="Courier New" w:hAnsi="Courier New"/>
+          <w:sz w:val="20"/>
+        </w:rPr>
+      </w:pPr>
+      <w:proofErr w:type="spellStart"/>
+      <w:r>
+        <w:rPr>
+          <w:rFonts w:ascii="Courier New" w:hAnsi="Courier New"/>
+          <w:sz w:val="20"/>
+        </w:rPr>
+        <w:t>content_field_device_pk</w:t>
+      </w:r>
+      <w:proofErr w:type="spellEnd"/>
+      <w:r>
+        <w:rPr>
+          <w:rFonts w:ascii="Courier New" w:hAnsi="Courier New" w:hint="eastAsia"/>
+          <w:sz w:val="20"/>
+        </w:rPr>
+        <w:t>：</w:t>
+      </w:r>
+      <w:r>
+        <w:rPr>
+          <w:rFonts w:ascii="Courier New" w:hAnsi="Courier New" w:hint="eastAsia"/>
+          <w:sz w:val="20"/>
+        </w:rPr>
+        <w:t>Device</w:t>
+      </w:r>
+      <w:r>
+        <w:rPr>
+          <w:rFonts w:ascii="Courier New" w:hAnsi="Courier New" w:hint="eastAsia"/>
+          <w:sz w:val="20"/>
+        </w:rPr>
+        <w:t>与</w:t>
+      </w:r>
+      <w:r>
+        <w:rPr>
+          <w:rFonts w:ascii="Courier New" w:hAnsi="Courier New" w:hint="eastAsia"/>
+          <w:sz w:val="20"/>
+        </w:rPr>
+        <w:t>history service</w:t>
+      </w:r>
+      <w:r>
+        <w:rPr>
+          <w:rFonts w:ascii="Courier New" w:hAnsi="Courier New" w:hint="eastAsia"/>
+          <w:sz w:val="20"/>
+        </w:rPr>
+        <w:t>等</w:t>
+      </w:r>
+    </w:p>
+    <w:p>
+      <w:pPr>
+        <w:jc w:val="left"/>
+        <w:rPr>
+          <w:rFonts w:ascii="Courier New" w:hAnsi="Courier New"/>
+          <w:sz w:val="20"/>
+        </w:rPr>
+      </w:pPr>
+      <w:proofErr w:type="spellStart"/>
+      <w:r>
+        <w:rPr>
+          <w:rFonts w:ascii="Courier New" w:hAnsi="Courier New"/>
+          <w:sz w:val="20"/>
+        </w:rPr>
+        <w:t>content_field_device_product_line</w:t>
+      </w:r>
+      <w:proofErr w:type="spellEnd"/>
+      <w:r>
+        <w:rPr>
+          <w:rFonts w:ascii="Courier New" w:hAnsi="Courier New" w:hint="eastAsia"/>
+          <w:sz w:val="20"/>
+        </w:rPr>
+        <w:t>：</w:t>
+      </w:r>
+      <w:r>
+        <w:rPr>
+          <w:rFonts w:ascii="Courier New" w:hAnsi="Courier New" w:hint="eastAsia"/>
+          <w:sz w:val="20"/>
+        </w:rPr>
+        <w:t>Device type</w:t>
+      </w:r>
+      <w:r>
+        <w:rPr>
+          <w:rFonts w:ascii="Courier New" w:hAnsi="Courier New" w:hint="eastAsia"/>
+          <w:sz w:val="20"/>
+        </w:rPr>
+        <w:t>与</w:t>
+      </w:r>
+      <w:r>
+        <w:rPr>
+          <w:rFonts w:ascii="Courier New" w:hAnsi="Courier New" w:hint="eastAsia"/>
+          <w:sz w:val="20"/>
+        </w:rPr>
+        <w:t>Product line</w:t>
+      </w:r>
+    </w:p>
+    <w:p>
+      <w:pPr>
+        <w:jc w:val="left"/>
+        <w:rPr>
+          <w:rFonts w:ascii="Courier New" w:hAnsi="Courier New"/>
+          <w:sz w:val="20"/>
+        </w:rPr>
+      </w:pPr>
+      <w:proofErr w:type="spellStart"/>
+      <w:r>
+        <w:rPr>
+          <w:rFonts w:ascii="Courier New" w:hAnsi="Courier New"/>
+          <w:sz w:val="20"/>
+        </w:rPr>
+        <w:t>content_field_device_type</w:t>
+      </w:r>
+      <w:proofErr w:type="spellEnd"/>
+      <w:r>
+        <w:rPr>
+          <w:rFonts w:ascii="Courier New" w:hAnsi="Courier New" w:hint="eastAsia"/>
+          <w:sz w:val="20"/>
+        </w:rPr>
+        <w:t>：</w:t>
+      </w:r>
+      <w:r>
+        <w:rPr>
+          <w:rFonts w:ascii="Courier New" w:hAnsi="Courier New" w:hint="eastAsia"/>
+          <w:sz w:val="20"/>
+        </w:rPr>
+        <w:t>Device type</w:t>
+      </w:r>
+      <w:r>
+        <w:rPr>
+          <w:rFonts w:ascii="Courier New" w:hAnsi="Courier New" w:hint="eastAsia"/>
+          <w:sz w:val="20"/>
+        </w:rPr>
+        <w:t>与</w:t>
+      </w:r>
+      <w:proofErr w:type="spellStart"/>
+      <w:r>
+        <w:rPr>
+          <w:rFonts w:ascii="Courier New" w:hAnsi="Courier New" w:hint="eastAsia"/>
+          <w:sz w:val="20"/>
+        </w:rPr>
+        <w:t>sw</w:t>
+      </w:r>
+      <w:proofErr w:type="spellEnd"/>
+      <w:r>
+        <w:rPr>
+          <w:rFonts w:ascii="Courier New" w:hAnsi="Courier New" w:hint="eastAsia"/>
+          <w:sz w:val="20"/>
+        </w:rPr>
+        <w:t xml:space="preserve"> </w:t>
+      </w:r>
+      <w:proofErr w:type="spellStart"/>
+      <w:r>
+        <w:rPr>
+          <w:rFonts w:ascii="Courier New" w:hAnsi="Courier New" w:hint="eastAsia"/>
+          <w:sz w:val="20"/>
+        </w:rPr>
+        <w:t>hw</w:t>
+      </w:r>
+      <w:proofErr w:type="spellEnd"/>
+      <w:r>
+        <w:rPr>
+          <w:rFonts w:ascii="Courier New" w:hAnsi="Courier New" w:hint="eastAsia"/>
+          <w:sz w:val="20"/>
+        </w:rPr>
+        <w:t xml:space="preserve"> doc</w:t>
+      </w:r>
+      <w:r>
+        <w:rPr>
+          <w:rFonts w:ascii="Courier New" w:hAnsi="Courier New" w:hint="eastAsia"/>
+          <w:sz w:val="20"/>
+        </w:rPr>
+        <w:t>等</w:t>
+      </w:r>
+    </w:p>
+    <w:p>
+      <w:pPr>
+        <w:jc w:val="left"/>
+        <w:rPr>
+          <w:rFonts w:ascii="Courier New" w:hAnsi="Courier New"/>
+          <w:sz w:val="20"/>
+        </w:rPr>
+      </w:pPr>
+      <w:proofErr w:type="spellStart"/>
+      <w:r>
+        <w:rPr>
+          <w:rFonts w:ascii="Courier New" w:hAnsi="Courier New"/>
+          <w:sz w:val="20"/>
+        </w:rPr>
+        <w:t>content_field_doc_hw_list</w:t>
+      </w:r>
+      <w:proofErr w:type="spellEnd"/>
+      <w:r>
+        <w:rPr>
+          <w:rFonts w:ascii="Courier New" w:hAnsi="Courier New" w:hint="eastAsia"/>
+          <w:sz w:val="20"/>
+        </w:rPr>
+        <w:t>：移到</w:t>
+      </w:r>
+      <w:r>
+        <w:rPr>
+          <w:rFonts w:ascii="Courier New" w:hAnsi="Courier New" w:hint="eastAsia"/>
+          <w:sz w:val="20"/>
+        </w:rPr>
+        <w:t>Named Configuration</w:t>
+      </w:r>
+    </w:p>
+    <w:p>
+      <w:pPr>
+        <w:jc w:val="left"/>
+        <w:rPr>
+          <w:rFonts w:ascii="Courier New" w:hAnsi="Courier New"/>
+          <w:sz w:val="20"/>
+        </w:rPr>
+      </w:pPr>
+      <w:proofErr w:type="spellStart"/>
+      <w:r>
+        <w:rPr>
+          <w:rFonts w:ascii="Courier New" w:hAnsi="Courier New"/>
+          <w:sz w:val="20"/>
+        </w:rPr>
+        <w:t>content_field_doc_sw_list</w:t>
+      </w:r>
+      <w:proofErr w:type="spellEnd"/>
+      <w:r>
+        <w:rPr>
+          <w:rFonts w:ascii="Courier New" w:hAnsi="Courier New" w:hint="eastAsia"/>
+          <w:sz w:val="20"/>
+        </w:rPr>
+        <w:t>：移到</w:t>
+      </w:r>
+      <w:r>
+        <w:rPr>
+          <w:rFonts w:ascii="Courier New" w:hAnsi="Courier New" w:hint="eastAsia"/>
+          <w:sz w:val="20"/>
+        </w:rPr>
+        <w:t>Named Configuration</w:t>
+      </w:r>
+    </w:p>
+    <w:p>
+      <w:pPr>
+        <w:jc w:val="left"/>
+        <w:rPr>
+          <w:rFonts w:ascii="Courier New" w:hAnsi="Courier New"/>
+          <w:sz w:val="20"/>
+        </w:rPr>
+      </w:pPr>
+      <w:proofErr w:type="spellStart"/>
+      <w:r>
+        <w:rPr>
+          <w:rFonts w:ascii="Courier New" w:hAnsi="Courier New"/>
+          <w:sz w:val="20"/>
+        </w:rPr>
+        <w:t>content_field_email_notifications</w:t>
+      </w:r>
+      <w:proofErr w:type="spellEnd"/>
+      <w:r>
+        <w:rPr>
+          <w:rFonts w:ascii="Courier New" w:hAnsi="Courier New" w:hint="eastAsia"/>
+          <w:sz w:val="20"/>
+        </w:rPr>
+        <w:t>：移到</w:t>
+      </w:r>
+      <w:r>
+        <w:rPr>
+          <w:rFonts w:ascii="Courier New" w:hAnsi="Courier New" w:hint="eastAsia"/>
+          <w:sz w:val="20"/>
+        </w:rPr>
+        <w:t>alert</w:t>
+      </w:r>
+    </w:p>
+    <w:p>
+      <w:pPr>
+        <w:jc w:val="left"/>
+        <w:rPr>
+          <w:rFonts w:ascii="Courier New" w:hAnsi="Courier New"/>
+          <w:sz w:val="20"/>
+        </w:rPr>
+      </w:pPr>
+      <w:proofErr w:type="spellStart"/>
+      <w:r>
+        <w:rPr>
+          <w:rFonts w:ascii="Courier New" w:hAnsi="Courier New"/>
+          <w:sz w:val="20"/>
+        </w:rPr>
+        <w:t>content_field_entitlement_required</w:t>
+      </w:r>
+      <w:proofErr w:type="spellEnd"/>
+      <w:r>
+        <w:rPr>
+          <w:rFonts w:ascii="Courier New" w:hAnsi="Courier New" w:hint="eastAsia"/>
+          <w:sz w:val="20"/>
+        </w:rPr>
+        <w:t>：</w:t>
+      </w:r>
+    </w:p>
+    <w:p>
+      <w:pPr>
+        <w:jc w:val="left"/>
+        <w:rPr>
+          <w:rFonts w:ascii="Courier New" w:hAnsi="Courier New"/>
+          <w:sz w:val="20"/>
+        </w:rPr>
+      </w:pPr>
+      <w:proofErr w:type="spellStart"/>
+      <w:r>
+        <w:rPr>
+          <w:rFonts w:ascii="Courier New" w:hAnsi="Courier New"/>
+          <w:sz w:val="20"/>
+        </w:rPr>
+        <w:t>content_field_expiration_datetime</w:t>
+      </w:r>
+      <w:proofErr w:type="spellEnd"/>
+      <w:r>
+        <w:rPr>
+          <w:rFonts w:ascii="Courier New" w:hAnsi="Courier New" w:hint="eastAsia"/>
+          <w:sz w:val="20"/>
+        </w:rPr>
+        <w:t>：过期</w:t>
+      </w:r>
+    </w:p>
+    <w:p>
+      <w:pPr>
+        <w:jc w:val="left"/>
+        <w:rPr>
+          <w:rFonts w:ascii="Courier New" w:hAnsi="Courier New"/>
+          <w:sz w:val="20"/>
+        </w:rPr>
+      </w:pPr>
+      <w:proofErr w:type="spellStart"/>
+      <w:r>
+        <w:rPr>
+          <w:rFonts w:ascii="Courier New" w:hAnsi="Courier New"/>
+          <w:sz w:val="20"/>
+        </w:rPr>
+        <w:t>content_field_expiration_utc_offset</w:t>
+      </w:r>
+      <w:proofErr w:type="spellEnd"/>
+      <w:r>
+        <w:rPr>
+          <w:rFonts w:ascii="Courier New" w:hAnsi="Courier New" w:hint="eastAsia"/>
+          <w:sz w:val="20"/>
+        </w:rPr>
+        <w:t>：（未使用）</w:t>
+      </w:r>
+    </w:p>
+    <w:p>
+      <w:pPr>
+        <w:jc w:val="left"/>
+        <w:rPr>
+          <w:rFonts w:ascii="Courier New" w:hAnsi="Courier New"/>
+          <w:sz w:val="20"/>
+        </w:rPr>
+      </w:pPr>
+      <w:proofErr w:type="spellStart"/>
+      <w:r>
+        <w:rPr>
+          <w:rFonts w:ascii="Courier New" w:hAnsi="Courier New"/>
+          <w:sz w:val="20"/>
+        </w:rPr>
+        <w:t>content_field_facility_pk</w:t>
+      </w:r>
+      <w:proofErr w:type="spellEnd"/>
+      <w:r>
+        <w:rPr>
+          <w:rFonts w:ascii="Courier New" w:hAnsi="Courier New" w:hint="eastAsia"/>
+          <w:sz w:val="20"/>
+        </w:rPr>
+        <w:t>：</w:t>
+      </w:r>
+    </w:p>
+    <w:p>
+      <w:pPr>
+        <w:jc w:val="left"/>
+        <w:rPr>
+          <w:rFonts w:ascii="Courier New" w:hAnsi="Courier New"/>
+          <w:sz w:val="20"/>
+        </w:rPr>
+      </w:pPr>
+      <w:proofErr w:type="spellStart"/>
+      <w:r>
+        <w:rPr>
+          <w:rFonts w:ascii="Courier New" w:hAnsi="Courier New"/>
+          <w:sz w:val="20"/>
+        </w:rPr>
+        <w:t>content_field_hw_list</w:t>
+      </w:r>
+      <w:proofErr w:type="spellEnd"/>
+      <w:r>
+        <w:rPr>
+          <w:rFonts w:ascii="Courier New" w:hAnsi="Courier New" w:hint="eastAsia"/>
+          <w:sz w:val="20"/>
+        </w:rPr>
+        <w:t>：</w:t>
+      </w:r>
+      <w:r>
+        <w:rPr>
+          <w:rFonts w:ascii="Courier New" w:hAnsi="Courier New" w:hint="eastAsia"/>
+          <w:sz w:val="20"/>
+        </w:rPr>
+        <w:t>旧的</w:t>
+      </w:r>
+      <w:proofErr w:type="spellStart"/>
+      <w:r>
+        <w:rPr>
+          <w:rFonts w:ascii="Courier New" w:hAnsi="Courier New" w:hint="eastAsia"/>
+          <w:sz w:val="20"/>
+        </w:rPr>
+        <w:t>sw</w:t>
+      </w:r>
+      <w:proofErr w:type="spellEnd"/>
+      <w:r>
+        <w:rPr>
+          <w:rFonts w:ascii="Courier New" w:hAnsi="Courier New" w:hint="eastAsia"/>
+          <w:sz w:val="20"/>
+        </w:rPr>
+        <w:t>与</w:t>
+      </w:r>
+      <w:proofErr w:type="spellStart"/>
+      <w:r>
+        <w:rPr>
+          <w:rFonts w:ascii="Courier New" w:hAnsi="Courier New" w:hint="eastAsia"/>
+          <w:sz w:val="20"/>
+        </w:rPr>
+        <w:t>hw</w:t>
+      </w:r>
+      <w:proofErr w:type="spellEnd"/>
+    </w:p>
+    <w:p>
+      <w:pPr>
+        <w:jc w:val="left"/>
+        <w:rPr>
+          <w:rFonts w:ascii="Courier New" w:hAnsi="Courier New"/>
+          <w:sz w:val="20"/>
+        </w:rPr>
+      </w:pPr>
+      <w:proofErr w:type="spellStart"/>
+      <w:r>
+        <w:rPr>
+          <w:rFonts w:ascii="Courier New" w:hAnsi="Courier New"/>
+          <w:sz w:val="20"/>
+        </w:rPr>
+        <w:t>content_field_is_active</w:t>
+      </w:r>
+      <w:proofErr w:type="spellEnd"/>
+      <w:r>
+        <w:rPr>
+          <w:rFonts w:ascii="Courier New" w:hAnsi="Courier New" w:hint="eastAsia"/>
+          <w:sz w:val="20"/>
+        </w:rPr>
+        <w:t>：</w:t>
+      </w:r>
+    </w:p>
+    <w:p>
+      <w:pPr>
+        <w:jc w:val="left"/>
+        <w:rPr>
+          <w:rFonts w:ascii="Courier New" w:hAnsi="Courier New"/>
+          <w:sz w:val="20"/>
+        </w:rPr>
+      </w:pPr>
+      <w:proofErr w:type="spellStart"/>
+      <w:r>
+        <w:rPr>
+          <w:rFonts w:ascii="Courier New" w:hAnsi="Courier New"/>
+          <w:sz w:val="20"/>
+        </w:rPr>
+        <w:t>content_field_max_download_level</w:t>
+      </w:r>
+      <w:proofErr w:type="spellEnd"/>
+      <w:r>
+        <w:rPr>
+          <w:rFonts w:ascii="Courier New" w:hAnsi="Courier New" w:hint="eastAsia"/>
+          <w:sz w:val="20"/>
+        </w:rPr>
+        <w:t>：下载权限</w:t>
+      </w:r>
+    </w:p>
+    <w:p>
+      <w:pPr>
+        <w:jc w:val="left"/>
+        <w:rPr>
+          <w:rFonts w:ascii="Courier New" w:hAnsi="Courier New"/>
+          <w:sz w:val="20"/>
+        </w:rPr>
+      </w:pPr>
+      <w:proofErr w:type="spellStart"/>
+      <w:r>
+        <w:rPr>
+          <w:rFonts w:ascii="Courier New" w:hAnsi="Courier New"/>
+          <w:sz w:val="20"/>
+        </w:rPr>
+        <w:t>content_field_person_pk</w:t>
+      </w:r>
+      <w:proofErr w:type="spellEnd"/>
+      <w:r>
+        <w:rPr>
+          <w:rFonts w:ascii="Courier New" w:hAnsi="Courier New" w:hint="eastAsia"/>
+          <w:sz w:val="20"/>
+        </w:rPr>
+        <w:t>：用户</w:t>
+      </w:r>
+      <w:r>
+        <w:rPr>
+          <w:rFonts w:ascii="Courier New" w:hAnsi="Courier New" w:hint="eastAsia"/>
+          <w:sz w:val="20"/>
+        </w:rPr>
+        <w:t>person</w:t>
+      </w:r>
+    </w:p>
+    <w:p>
+      <w:pPr>
+        <w:jc w:val="left"/>
+        <w:rPr>
+          <w:rFonts w:ascii="Courier New" w:hAnsi="Courier New"/>
+          <w:sz w:val="20"/>
+        </w:rPr>
+      </w:pPr>
+      <w:proofErr w:type="spellStart"/>
+      <w:r>
+        <w:rPr>
+          <w:rFonts w:ascii="Courier New" w:hAnsi="Courier New"/>
+          <w:sz w:val="20"/>
+        </w:rPr>
+        <w:t>content_field_sort_sequence</w:t>
+      </w:r>
+      <w:proofErr w:type="spellEnd"/>
+      <w:r>
+        <w:rPr>
+          <w:rFonts w:ascii="Courier New" w:hAnsi="Courier New" w:hint="eastAsia"/>
+          <w:sz w:val="20"/>
+        </w:rPr>
+        <w:t>：</w:t>
+      </w:r>
+    </w:p>
+    <w:p>
+      <w:pPr>
+        <w:jc w:val="left"/>
+        <w:rPr>
+          <w:rFonts w:ascii="Courier New" w:hAnsi="Courier New"/>
+          <w:sz w:val="20"/>
+        </w:rPr>
+      </w:pPr>
+      <w:proofErr w:type="spellStart"/>
+      <w:r>
+        <w:rPr>
+          <w:rFonts w:ascii="Courier New" w:hAnsi="Courier New"/>
+          <w:sz w:val="20"/>
+        </w:rPr>
+        <w:t>content_field_sunset_date</w:t>
+      </w:r>
+      <w:proofErr w:type="spellEnd"/>
+      <w:r>
+        <w:rPr>
+          <w:rFonts w:ascii="Courier New" w:hAnsi="Courier New" w:hint="eastAsia"/>
+          <w:sz w:val="20"/>
+        </w:rPr>
+        <w:t>：</w:t>
+      </w:r>
+    </w:p>
+    <w:p>
+      <w:pPr>
+        <w:jc w:val="left"/>
+        <w:rPr>
+          <w:rFonts w:ascii="Courier New" w:hAnsi="Courier New"/>
+          <w:sz w:val="20"/>
+        </w:rPr>
+      </w:pPr>
+      <w:proofErr w:type="spellStart"/>
+      <w:r>
+        <w:rPr>
+          <w:rFonts w:ascii="Courier New" w:hAnsi="Courier New"/>
+          <w:sz w:val="20"/>
+        </w:rPr>
+        <w:t>content_field_user_language</w:t>
+      </w:r>
+      <w:proofErr w:type="spellEnd"/>
+      <w:r>
+        <w:rPr>
+          <w:rFonts w:ascii="Courier New" w:hAnsi="Courier New" w:hint="eastAsia"/>
+          <w:sz w:val="20"/>
+        </w:rPr>
+        <w:t>：用户国家</w:t>
+      </w:r>
+    </w:p>
+    <w:p>
+      <w:pPr>
+        <w:jc w:val="left"/>
+        <w:rPr>
+          <w:rFonts w:ascii="Courier New" w:hAnsi="Courier New"/>
+          <w:sz w:val="20"/>
+        </w:rPr>
+      </w:pPr>
+      <w:proofErr w:type="spellStart"/>
+      <w:r>
+        <w:rPr>
+          <w:rFonts w:ascii="Courier New" w:hAnsi="Courier New"/>
+          <w:sz w:val="20"/>
+        </w:rPr>
+        <w:t>content_group</w:t>
+      </w:r>
+      <w:bookmarkStart w:id="14" w:name="OLE_LINK13"/>
+      <w:bookmarkStart w:id="15" w:name="OLE_LINK14"/>
+      <w:proofErr w:type="spellEnd"/>
+      <w:r>
+        <w:rPr>
+          <w:rFonts w:ascii="Courier New" w:hAnsi="Courier New" w:hint="eastAsia"/>
+          <w:sz w:val="20"/>
+        </w:rPr>
+        <w:t>：</w:t>
+      </w:r>
+      <w:r>
+        <w:rPr>
+          <w:rFonts w:ascii="Courier New" w:hAnsi="Courier New" w:hint="eastAsia"/>
+          <w:sz w:val="20"/>
+        </w:rPr>
+        <w:t>Drupal CCK</w:t>
+      </w:r>
+      <w:r>
+        <w:rPr>
+          <w:rFonts w:ascii="Courier New" w:hAnsi="Courier New" w:hint="eastAsia"/>
+          <w:sz w:val="20"/>
+        </w:rPr>
+        <w:t>模块</w:t>
+      </w:r>
       <w:bookmarkEnd w:id="14"/>
-    </w:p>
-    <w:p>
-      <w:pPr>
-        <w:jc w:val="left"/>
-        <w:rPr>
-          <w:rFonts w:ascii="Courier New" w:hAnsi="Courier New"/>
-          <w:sz w:val="20"/>
-        </w:rPr>
-      </w:pPr>
-      <w:proofErr w:type="spellStart"/>
-      <w:r>
-        <w:rPr>
-          <w:rFonts w:ascii="Courier New" w:hAnsi="Courier New"/>
-          <w:sz w:val="20"/>
-        </w:rPr>
-        <w:t>content_field_device_notification_type</w:t>
-      </w:r>
-      <w:proofErr w:type="spellEnd"/>
-      <w:r>
-        <w:rPr>
-          <w:rFonts w:ascii="Courier New" w:hAnsi="Courier New" w:hint="eastAsia"/>
-          <w:sz w:val="20"/>
-        </w:rPr>
-        <w:t>：</w:t>
-      </w:r>
-    </w:p>
-    <w:p>
-      <w:pPr>
-        <w:jc w:val="left"/>
-        <w:rPr>
-          <w:rFonts w:ascii="Courier New" w:hAnsi="Courier New"/>
-          <w:sz w:val="20"/>
-        </w:rPr>
-      </w:pPr>
-      <w:proofErr w:type="spellStart"/>
-      <w:r>
-        <w:rPr>
-          <w:rFonts w:ascii="Courier New" w:hAnsi="Courier New"/>
-          <w:sz w:val="20"/>
-        </w:rPr>
-        <w:t>content_field_device_pk</w:t>
-      </w:r>
-      <w:proofErr w:type="spellEnd"/>
-      <w:r>
-        <w:rPr>
-          <w:rFonts w:ascii="Courier New" w:hAnsi="Courier New" w:hint="eastAsia"/>
-          <w:sz w:val="20"/>
-        </w:rPr>
-        <w:t>：</w:t>
-      </w:r>
-      <w:r>
-        <w:rPr>
-          <w:rFonts w:ascii="Courier New" w:hAnsi="Courier New" w:hint="eastAsia"/>
-          <w:sz w:val="20"/>
-        </w:rPr>
-        <w:t>Device</w:t>
-      </w:r>
-      <w:r>
-        <w:rPr>
-          <w:rFonts w:ascii="Courier New" w:hAnsi="Courier New" w:hint="eastAsia"/>
-          <w:sz w:val="20"/>
-        </w:rPr>
-        <w:t>与</w:t>
-      </w:r>
-      <w:r>
-        <w:rPr>
-          <w:rFonts w:ascii="Courier New" w:hAnsi="Courier New" w:hint="eastAsia"/>
-          <w:sz w:val="20"/>
-        </w:rPr>
-        <w:t>history service</w:t>
-      </w:r>
-      <w:r>
-        <w:rPr>
-          <w:rFonts w:ascii="Courier New" w:hAnsi="Courier New" w:hint="eastAsia"/>
-          <w:sz w:val="20"/>
-        </w:rPr>
-        <w:t>等</w:t>
-      </w:r>
-    </w:p>
-    <w:p>
-      <w:pPr>
-        <w:jc w:val="left"/>
-        <w:rPr>
-          <w:rFonts w:ascii="Courier New" w:hAnsi="Courier New"/>
-          <w:sz w:val="20"/>
-        </w:rPr>
-      </w:pPr>
-      <w:proofErr w:type="spellStart"/>
-      <w:r>
-        <w:rPr>
-          <w:rFonts w:ascii="Courier New" w:hAnsi="Courier New"/>
-          <w:sz w:val="20"/>
-        </w:rPr>
-        <w:t>content_field_device_product_line</w:t>
-      </w:r>
-      <w:proofErr w:type="spellEnd"/>
-      <w:r>
-        <w:rPr>
-          <w:rFonts w:ascii="Courier New" w:hAnsi="Courier New" w:hint="eastAsia"/>
-          <w:sz w:val="20"/>
-        </w:rPr>
-        <w:t>：</w:t>
-      </w:r>
-      <w:r>
-        <w:rPr>
-          <w:rFonts w:ascii="Courier New" w:hAnsi="Courier New" w:hint="eastAsia"/>
-          <w:sz w:val="20"/>
-        </w:rPr>
-        <w:t>Device type</w:t>
-      </w:r>
-      <w:r>
-        <w:rPr>
-          <w:rFonts w:ascii="Courier New" w:hAnsi="Courier New" w:hint="eastAsia"/>
-          <w:sz w:val="20"/>
-        </w:rPr>
-        <w:t>与</w:t>
-      </w:r>
-      <w:r>
-        <w:rPr>
-          <w:rFonts w:ascii="Courier New" w:hAnsi="Courier New" w:hint="eastAsia"/>
-          <w:sz w:val="20"/>
-        </w:rPr>
-        <w:t>Product line</w:t>
-      </w:r>
-    </w:p>
-    <w:p>
-      <w:pPr>
-        <w:jc w:val="left"/>
-        <w:rPr>
-          <w:rFonts w:ascii="Courier New" w:hAnsi="Courier New"/>
-          <w:sz w:val="20"/>
-        </w:rPr>
-      </w:pPr>
-      <w:proofErr w:type="spellStart"/>
-      <w:r>
-        <w:rPr>
-          <w:rFonts w:ascii="Courier New" w:hAnsi="Courier New"/>
-          <w:sz w:val="20"/>
-        </w:rPr>
-        <w:t>content_field_device_type</w:t>
-      </w:r>
-      <w:proofErr w:type="spellEnd"/>
-      <w:r>
-        <w:rPr>
-          <w:rFonts w:ascii="Courier New" w:hAnsi="Courier New" w:hint="eastAsia"/>
-          <w:sz w:val="20"/>
-        </w:rPr>
-        <w:t>：</w:t>
-      </w:r>
-      <w:r>
-        <w:rPr>
-          <w:rFonts w:ascii="Courier New" w:hAnsi="Courier New" w:hint="eastAsia"/>
-          <w:sz w:val="20"/>
-        </w:rPr>
-        <w:t>Device type</w:t>
-      </w:r>
-      <w:r>
-        <w:rPr>
-          <w:rFonts w:ascii="Courier New" w:hAnsi="Courier New" w:hint="eastAsia"/>
-          <w:sz w:val="20"/>
-        </w:rPr>
-        <w:t>与</w:t>
-      </w:r>
-      <w:proofErr w:type="spellStart"/>
-      <w:r>
-        <w:rPr>
-          <w:rFonts w:ascii="Courier New" w:hAnsi="Courier New" w:hint="eastAsia"/>
-          <w:sz w:val="20"/>
-        </w:rPr>
-        <w:t>sw</w:t>
-      </w:r>
-      <w:proofErr w:type="spellEnd"/>
-      <w:r>
-        <w:rPr>
-          <w:rFonts w:ascii="Courier New" w:hAnsi="Courier New" w:hint="eastAsia"/>
-          <w:sz w:val="20"/>
-        </w:rPr>
-        <w:t xml:space="preserve"> </w:t>
-      </w:r>
-      <w:proofErr w:type="spellStart"/>
-      <w:r>
-        <w:rPr>
-          <w:rFonts w:ascii="Courier New" w:hAnsi="Courier New" w:hint="eastAsia"/>
-          <w:sz w:val="20"/>
-        </w:rPr>
-        <w:t>hw</w:t>
-      </w:r>
-      <w:proofErr w:type="spellEnd"/>
-      <w:r>
-        <w:rPr>
-          <w:rFonts w:ascii="Courier New" w:hAnsi="Courier New" w:hint="eastAsia"/>
-          <w:sz w:val="20"/>
-        </w:rPr>
-        <w:t xml:space="preserve"> doc</w:t>
-      </w:r>
-      <w:r>
-        <w:rPr>
-          <w:rFonts w:ascii="Courier New" w:hAnsi="Courier New" w:hint="eastAsia"/>
-          <w:sz w:val="20"/>
-        </w:rPr>
-        <w:t>等</w:t>
-      </w:r>
-    </w:p>
-    <w:p>
-      <w:pPr>
-        <w:jc w:val="left"/>
-        <w:rPr>
-          <w:rFonts w:ascii="Courier New" w:hAnsi="Courier New"/>
-          <w:sz w:val="20"/>
-        </w:rPr>
-      </w:pPr>
-      <w:proofErr w:type="spellStart"/>
-      <w:r>
-        <w:rPr>
-          <w:rFonts w:ascii="Courier New" w:hAnsi="Courier New"/>
-          <w:sz w:val="20"/>
-        </w:rPr>
-        <w:t>content_field_doc_hw_list</w:t>
-      </w:r>
-      <w:proofErr w:type="spellEnd"/>
-      <w:r>
-        <w:rPr>
-          <w:rFonts w:ascii="Courier New" w:hAnsi="Courier New" w:hint="eastAsia"/>
-          <w:sz w:val="20"/>
-        </w:rPr>
-        <w:t>：移到</w:t>
-      </w:r>
-      <w:r>
-        <w:rPr>
-          <w:rFonts w:ascii="Courier New" w:hAnsi="Courier New" w:hint="eastAsia"/>
-          <w:sz w:val="20"/>
-        </w:rPr>
-        <w:t>Named Configuration</w:t>
-      </w:r>
-    </w:p>
-    <w:p>
-      <w:pPr>
-        <w:jc w:val="left"/>
-        <w:rPr>
-          <w:rFonts w:ascii="Courier New" w:hAnsi="Courier New"/>
-          <w:sz w:val="20"/>
-        </w:rPr>
-      </w:pPr>
-      <w:proofErr w:type="spellStart"/>
-      <w:r>
-        <w:rPr>
-          <w:rFonts w:ascii="Courier New" w:hAnsi="Courier New"/>
-          <w:sz w:val="20"/>
-        </w:rPr>
-        <w:t>content_field_doc_sw_list</w:t>
-      </w:r>
-      <w:proofErr w:type="spellEnd"/>
-      <w:r>
-        <w:rPr>
-          <w:rFonts w:ascii="Courier New" w:hAnsi="Courier New" w:hint="eastAsia"/>
-          <w:sz w:val="20"/>
-        </w:rPr>
-        <w:t>：移到</w:t>
-      </w:r>
-      <w:r>
-        <w:rPr>
-          <w:rFonts w:ascii="Courier New" w:hAnsi="Courier New" w:hint="eastAsia"/>
-          <w:sz w:val="20"/>
-        </w:rPr>
-        <w:t>Named Configuration</w:t>
-      </w:r>
-    </w:p>
-    <w:p>
-      <w:pPr>
-        <w:jc w:val="left"/>
-        <w:rPr>
-          <w:rFonts w:ascii="Courier New" w:hAnsi="Courier New"/>
-          <w:sz w:val="20"/>
-        </w:rPr>
-      </w:pPr>
-      <w:proofErr w:type="spellStart"/>
-      <w:r>
-        <w:rPr>
-          <w:rFonts w:ascii="Courier New" w:hAnsi="Courier New"/>
-          <w:sz w:val="20"/>
-        </w:rPr>
-        <w:t>content_field_email_notifications</w:t>
-      </w:r>
-      <w:proofErr w:type="spellEnd"/>
-      <w:r>
-        <w:rPr>
-          <w:rFonts w:ascii="Courier New" w:hAnsi="Courier New" w:hint="eastAsia"/>
-          <w:sz w:val="20"/>
-        </w:rPr>
-        <w:t>：移到</w:t>
-      </w:r>
-      <w:r>
-        <w:rPr>
-          <w:rFonts w:ascii="Courier New" w:hAnsi="Courier New" w:hint="eastAsia"/>
-          <w:sz w:val="20"/>
-        </w:rPr>
-        <w:t>alert</w:t>
-      </w:r>
-    </w:p>
-    <w:p>
-      <w:pPr>
-        <w:jc w:val="left"/>
-        <w:rPr>
-          <w:rFonts w:ascii="Courier New" w:hAnsi="Courier New"/>
-          <w:sz w:val="20"/>
-        </w:rPr>
-      </w:pPr>
-      <w:proofErr w:type="spellStart"/>
-      <w:r>
-        <w:rPr>
-          <w:rFonts w:ascii="Courier New" w:hAnsi="Courier New"/>
-          <w:sz w:val="20"/>
-        </w:rPr>
-        <w:t>content_field_entitlement_required</w:t>
-      </w:r>
-      <w:proofErr w:type="spellEnd"/>
-      <w:r>
-        <w:rPr>
-          <w:rFonts w:ascii="Courier New" w:hAnsi="Courier New" w:hint="eastAsia"/>
-          <w:sz w:val="20"/>
-        </w:rPr>
-        <w:t>：</w:t>
-      </w:r>
-    </w:p>
-    <w:p>
-      <w:pPr>
-        <w:jc w:val="left"/>
-        <w:rPr>
-          <w:rFonts w:ascii="Courier New" w:hAnsi="Courier New"/>
-          <w:sz w:val="20"/>
-        </w:rPr>
-      </w:pPr>
-      <w:proofErr w:type="spellStart"/>
-      <w:r>
-        <w:rPr>
-          <w:rFonts w:ascii="Courier New" w:hAnsi="Courier New"/>
-          <w:sz w:val="20"/>
-        </w:rPr>
-        <w:t>content_field_expiration_datetime</w:t>
-      </w:r>
-      <w:proofErr w:type="spellEnd"/>
-      <w:r>
-        <w:rPr>
-          <w:rFonts w:ascii="Courier New" w:hAnsi="Courier New" w:hint="eastAsia"/>
-          <w:sz w:val="20"/>
-        </w:rPr>
-        <w:t>：过期</w:t>
-      </w:r>
-    </w:p>
-    <w:p>
-      <w:pPr>
-        <w:jc w:val="left"/>
-        <w:rPr>
-          <w:rFonts w:ascii="Courier New" w:hAnsi="Courier New"/>
-          <w:sz w:val="20"/>
-        </w:rPr>
-      </w:pPr>
-      <w:proofErr w:type="spellStart"/>
-      <w:r>
-        <w:rPr>
-          <w:rFonts w:ascii="Courier New" w:hAnsi="Courier New"/>
-          <w:sz w:val="20"/>
-        </w:rPr>
-        <w:t>content_field_expiration_utc_offset</w:t>
-      </w:r>
-      <w:proofErr w:type="spellEnd"/>
-      <w:r>
-        <w:rPr>
-          <w:rFonts w:ascii="Courier New" w:hAnsi="Courier New" w:hint="eastAsia"/>
-          <w:sz w:val="20"/>
-        </w:rPr>
-        <w:t>：（未使用）</w:t>
-      </w:r>
-    </w:p>
-    <w:p>
-      <w:pPr>
-        <w:jc w:val="left"/>
-        <w:rPr>
-          <w:rFonts w:ascii="Courier New" w:hAnsi="Courier New"/>
-          <w:sz w:val="20"/>
-        </w:rPr>
-      </w:pPr>
-      <w:proofErr w:type="spellStart"/>
-      <w:r>
-        <w:rPr>
-          <w:rFonts w:ascii="Courier New" w:hAnsi="Courier New"/>
-          <w:sz w:val="20"/>
-        </w:rPr>
-        <w:t>content_field_facility_pk</w:t>
-      </w:r>
-      <w:proofErr w:type="spellEnd"/>
-      <w:r>
-        <w:rPr>
-          <w:rFonts w:ascii="Courier New" w:hAnsi="Courier New" w:hint="eastAsia"/>
-          <w:sz w:val="20"/>
-        </w:rPr>
-        <w:t>：</w:t>
-      </w:r>
-    </w:p>
-    <w:p>
-      <w:pPr>
-        <w:jc w:val="left"/>
-        <w:rPr>
-          <w:rFonts w:ascii="Courier New" w:hAnsi="Courier New"/>
-          <w:sz w:val="20"/>
-        </w:rPr>
-      </w:pPr>
-      <w:proofErr w:type="spellStart"/>
-      <w:r>
-        <w:rPr>
-          <w:rFonts w:ascii="Courier New" w:hAnsi="Courier New"/>
-          <w:sz w:val="20"/>
-        </w:rPr>
-        <w:t>content_field_hw_list</w:t>
-      </w:r>
-      <w:proofErr w:type="spellEnd"/>
-      <w:r>
-        <w:rPr>
-          <w:rFonts w:ascii="Courier New" w:hAnsi="Courier New" w:hint="eastAsia"/>
-          <w:sz w:val="20"/>
-        </w:rPr>
-        <w:t>：</w:t>
-      </w:r>
-      <w:r>
-        <w:rPr>
-          <w:rFonts w:ascii="Courier New" w:hAnsi="Courier New" w:hint="eastAsia"/>
-          <w:sz w:val="20"/>
-        </w:rPr>
-        <w:t>旧的</w:t>
-      </w:r>
-      <w:proofErr w:type="spellStart"/>
-      <w:r>
-        <w:rPr>
-          <w:rFonts w:ascii="Courier New" w:hAnsi="Courier New" w:hint="eastAsia"/>
-          <w:sz w:val="20"/>
-        </w:rPr>
-        <w:t>sw</w:t>
-      </w:r>
-      <w:proofErr w:type="spellEnd"/>
-      <w:r>
-        <w:rPr>
-          <w:rFonts w:ascii="Courier New" w:hAnsi="Courier New" w:hint="eastAsia"/>
-          <w:sz w:val="20"/>
-        </w:rPr>
-        <w:t>与</w:t>
-      </w:r>
-      <w:proofErr w:type="spellStart"/>
-      <w:r>
-        <w:rPr>
-          <w:rFonts w:ascii="Courier New" w:hAnsi="Courier New" w:hint="eastAsia"/>
-          <w:sz w:val="20"/>
-        </w:rPr>
-        <w:t>hw</w:t>
-      </w:r>
-      <w:proofErr w:type="spellEnd"/>
-    </w:p>
-    <w:p>
-      <w:pPr>
-        <w:jc w:val="left"/>
-        <w:rPr>
-          <w:rFonts w:ascii="Courier New" w:hAnsi="Courier New"/>
-          <w:sz w:val="20"/>
-        </w:rPr>
-      </w:pPr>
-      <w:proofErr w:type="spellStart"/>
-      <w:r>
-        <w:rPr>
-          <w:rFonts w:ascii="Courier New" w:hAnsi="Courier New"/>
-          <w:sz w:val="20"/>
-        </w:rPr>
-        <w:t>content_field_is_active</w:t>
-      </w:r>
-      <w:proofErr w:type="spellEnd"/>
-      <w:r>
-        <w:rPr>
-          <w:rFonts w:ascii="Courier New" w:hAnsi="Courier New" w:hint="eastAsia"/>
-          <w:sz w:val="20"/>
-        </w:rPr>
-        <w:t>：</w:t>
-      </w:r>
-    </w:p>
-    <w:p>
-      <w:pPr>
-        <w:jc w:val="left"/>
-        <w:rPr>
-          <w:rFonts w:ascii="Courier New" w:hAnsi="Courier New"/>
-          <w:sz w:val="20"/>
-        </w:rPr>
-      </w:pPr>
-      <w:proofErr w:type="spellStart"/>
-      <w:r>
-        <w:rPr>
-          <w:rFonts w:ascii="Courier New" w:hAnsi="Courier New"/>
-          <w:sz w:val="20"/>
-        </w:rPr>
-        <w:t>content_field_max_download_level</w:t>
-      </w:r>
-      <w:proofErr w:type="spellEnd"/>
-      <w:r>
-        <w:rPr>
-          <w:rFonts w:ascii="Courier New" w:hAnsi="Courier New" w:hint="eastAsia"/>
-          <w:sz w:val="20"/>
-        </w:rPr>
-        <w:t>：下载权限</w:t>
-      </w:r>
-    </w:p>
-    <w:p>
-      <w:pPr>
-        <w:jc w:val="left"/>
-        <w:rPr>
-          <w:rFonts w:ascii="Courier New" w:hAnsi="Courier New"/>
-          <w:sz w:val="20"/>
-        </w:rPr>
-      </w:pPr>
-      <w:proofErr w:type="spellStart"/>
-      <w:r>
-        <w:rPr>
-          <w:rFonts w:ascii="Courier New" w:hAnsi="Courier New"/>
-          <w:sz w:val="20"/>
-        </w:rPr>
-        <w:t>content_field_person_pk</w:t>
-      </w:r>
-      <w:proofErr w:type="spellEnd"/>
-      <w:r>
-        <w:rPr>
-          <w:rFonts w:ascii="Courier New" w:hAnsi="Courier New" w:hint="eastAsia"/>
-          <w:sz w:val="20"/>
-        </w:rPr>
-        <w:t>：用户</w:t>
-      </w:r>
-      <w:r>
-        <w:rPr>
-          <w:rFonts w:ascii="Courier New" w:hAnsi="Courier New" w:hint="eastAsia"/>
-          <w:sz w:val="20"/>
-        </w:rPr>
-        <w:t>person</w:t>
-      </w:r>
-    </w:p>
-    <w:p>
-      <w:pPr>
-        <w:jc w:val="left"/>
-        <w:rPr>
-          <w:rFonts w:ascii="Courier New" w:hAnsi="Courier New"/>
-          <w:sz w:val="20"/>
-        </w:rPr>
-      </w:pPr>
-      <w:proofErr w:type="spellStart"/>
-      <w:r>
-        <w:rPr>
-          <w:rFonts w:ascii="Courier New" w:hAnsi="Courier New"/>
-          <w:sz w:val="20"/>
-        </w:rPr>
-        <w:t>content_field_sort_sequence</w:t>
-      </w:r>
-      <w:proofErr w:type="spellEnd"/>
-      <w:r>
-        <w:rPr>
-          <w:rFonts w:ascii="Courier New" w:hAnsi="Courier New" w:hint="eastAsia"/>
-          <w:sz w:val="20"/>
-        </w:rPr>
-        <w:t>：</w:t>
-      </w:r>
-    </w:p>
-    <w:p>
-      <w:pPr>
-        <w:jc w:val="left"/>
-        <w:rPr>
-          <w:rFonts w:ascii="Courier New" w:hAnsi="Courier New"/>
-          <w:sz w:val="20"/>
-        </w:rPr>
-      </w:pPr>
-      <w:proofErr w:type="spellStart"/>
-      <w:r>
-        <w:rPr>
-          <w:rFonts w:ascii="Courier New" w:hAnsi="Courier New"/>
-          <w:sz w:val="20"/>
-        </w:rPr>
-        <w:t>content_field_sunset_date</w:t>
-      </w:r>
-      <w:proofErr w:type="spellEnd"/>
-      <w:r>
-        <w:rPr>
-          <w:rFonts w:ascii="Courier New" w:hAnsi="Courier New" w:hint="eastAsia"/>
-          <w:sz w:val="20"/>
-        </w:rPr>
-        <w:t>：</w:t>
-      </w:r>
-    </w:p>
-    <w:p>
-      <w:pPr>
-        <w:jc w:val="left"/>
-        <w:rPr>
-          <w:rFonts w:ascii="Courier New" w:hAnsi="Courier New"/>
-          <w:sz w:val="20"/>
-        </w:rPr>
-      </w:pPr>
-      <w:proofErr w:type="spellStart"/>
-      <w:r>
-        <w:rPr>
-          <w:rFonts w:ascii="Courier New" w:hAnsi="Courier New"/>
-          <w:sz w:val="20"/>
-        </w:rPr>
-        <w:t>content_field_user_language</w:t>
-      </w:r>
-      <w:proofErr w:type="spellEnd"/>
-      <w:r>
-        <w:rPr>
-          <w:rFonts w:ascii="Courier New" w:hAnsi="Courier New" w:hint="eastAsia"/>
-          <w:sz w:val="20"/>
-        </w:rPr>
-        <w:t>：用户国家</w:t>
-      </w:r>
-    </w:p>
-    <w:p>
-      <w:pPr>
-        <w:jc w:val="left"/>
-        <w:rPr>
-          <w:rFonts w:ascii="Courier New" w:hAnsi="Courier New"/>
-          <w:sz w:val="20"/>
-        </w:rPr>
-      </w:pPr>
-      <w:proofErr w:type="spellStart"/>
-      <w:r>
-        <w:rPr>
-          <w:rFonts w:ascii="Courier New" w:hAnsi="Courier New"/>
-          <w:sz w:val="20"/>
-        </w:rPr>
-        <w:t>content_group</w:t>
-      </w:r>
-      <w:bookmarkStart w:id="15" w:name="OLE_LINK13"/>
-      <w:bookmarkStart w:id="16" w:name="OLE_LINK14"/>
-      <w:proofErr w:type="spellEnd"/>
-      <w:r>
-        <w:rPr>
-          <w:rFonts w:ascii="Courier New" w:hAnsi="Courier New" w:hint="eastAsia"/>
-          <w:sz w:val="20"/>
-        </w:rPr>
-        <w:t>：</w:t>
-      </w:r>
-      <w:r>
-        <w:rPr>
-          <w:rFonts w:ascii="Courier New" w:hAnsi="Courier New" w:hint="eastAsia"/>
-          <w:sz w:val="20"/>
-        </w:rPr>
-        <w:t>Drupal CCK</w:t>
-      </w:r>
-      <w:r>
-        <w:rPr>
-          <w:rFonts w:ascii="Courier New" w:hAnsi="Courier New" w:hint="eastAsia"/>
-          <w:sz w:val="20"/>
-        </w:rPr>
-        <w:t>模块</w:t>
-      </w:r>
       <w:bookmarkEnd w:id="15"/>
-      <w:bookmarkEnd w:id="16"/>
     </w:p>
     <w:p>
       <w:pPr>
@@ -8469,8 +8461,8 @@
           <w:sz w:val="20"/>
         </w:rPr>
       </w:pPr>
-      <w:bookmarkStart w:id="17" w:name="OLE_LINK17"/>
-      <w:bookmarkStart w:id="18" w:name="OLE_LINK18"/>
+      <w:bookmarkStart w:id="16" w:name="OLE_LINK17"/>
+      <w:bookmarkStart w:id="17" w:name="OLE_LINK18"/>
       <w:proofErr w:type="spellStart"/>
       <w:r>
         <w:rPr>
@@ -8479,8 +8471,8 @@
         </w:rPr>
         <w:t>device_software_version_table</w:t>
       </w:r>
+      <w:bookmarkEnd w:id="16"/>
       <w:bookmarkEnd w:id="17"/>
-      <w:bookmarkEnd w:id="18"/>
       <w:proofErr w:type="spellEnd"/>
       <w:r>
         <w:rPr>
@@ -9993,8 +9985,8 @@
           <w:sz w:val="20"/>
         </w:rPr>
       </w:pPr>
-      <w:bookmarkStart w:id="19" w:name="OLE_LINK20"/>
-      <w:bookmarkStart w:id="20" w:name="OLE_LINK21"/>
+      <w:bookmarkStart w:id="18" w:name="OLE_LINK20"/>
+      <w:bookmarkStart w:id="19" w:name="OLE_LINK21"/>
       <w:proofErr w:type="spellStart"/>
       <w:r>
         <w:rPr>
@@ -10003,612 +9995,612 @@
         </w:rPr>
         <w:t>panels</w:t>
       </w:r>
+      <w:bookmarkEnd w:id="18"/>
       <w:bookmarkEnd w:id="19"/>
+      <w:r>
+        <w:rPr>
+          <w:rFonts w:ascii="Courier New" w:hAnsi="Courier New"/>
+          <w:sz w:val="20"/>
+        </w:rPr>
+        <w:t>_layout</w:t>
+      </w:r>
+      <w:proofErr w:type="spellEnd"/>
+      <w:r>
+        <w:rPr>
+          <w:rFonts w:ascii="Courier New" w:hAnsi="Courier New" w:hint="eastAsia"/>
+          <w:sz w:val="20"/>
+        </w:rPr>
+        <w:t>：</w:t>
+      </w:r>
+      <w:r>
+        <w:rPr>
+          <w:rFonts w:ascii="Courier New" w:hAnsi="Courier New" w:hint="eastAsia"/>
+          <w:kern w:val="0"/>
+          <w:sz w:val="20"/>
+        </w:rPr>
+        <w:t>（未使用）</w:t>
+      </w:r>
+    </w:p>
+    <w:p>
+      <w:pPr>
+        <w:jc w:val="left"/>
+        <w:rPr>
+          <w:rFonts w:ascii="Courier New" w:hAnsi="Courier New"/>
+          <w:sz w:val="20"/>
+        </w:rPr>
+      </w:pPr>
+      <w:proofErr w:type="spellStart"/>
+      <w:r>
+        <w:rPr>
+          <w:rFonts w:ascii="Courier New" w:hAnsi="Courier New"/>
+          <w:sz w:val="20"/>
+        </w:rPr>
+        <w:t>panels_pane</w:t>
+      </w:r>
+      <w:proofErr w:type="spellEnd"/>
+      <w:r>
+        <w:rPr>
+          <w:rFonts w:ascii="Courier New" w:hAnsi="Courier New" w:hint="eastAsia"/>
+          <w:sz w:val="20"/>
+        </w:rPr>
+        <w:t>：</w:t>
+      </w:r>
+      <w:r>
+        <w:rPr>
+          <w:rFonts w:ascii="Courier New" w:hAnsi="Courier New" w:hint="eastAsia"/>
+          <w:kern w:val="0"/>
+          <w:sz w:val="20"/>
+        </w:rPr>
+        <w:t>（未使用）</w:t>
+      </w:r>
+    </w:p>
+    <w:p>
+      <w:pPr>
+        <w:jc w:val="left"/>
+        <w:rPr>
+          <w:rFonts w:ascii="Courier New" w:hAnsi="Courier New"/>
+          <w:sz w:val="20"/>
+        </w:rPr>
+      </w:pPr>
+      <w:proofErr w:type="spellStart"/>
+      <w:r>
+        <w:rPr>
+          <w:rFonts w:ascii="Courier New" w:hAnsi="Courier New"/>
+          <w:sz w:val="20"/>
+        </w:rPr>
+        <w:t>panels_renderer_pipeline</w:t>
+      </w:r>
+      <w:proofErr w:type="spellEnd"/>
+      <w:r>
+        <w:rPr>
+          <w:rFonts w:ascii="Courier New" w:hAnsi="Courier New" w:hint="eastAsia"/>
+          <w:sz w:val="20"/>
+        </w:rPr>
+        <w:t>：</w:t>
+      </w:r>
+      <w:r>
+        <w:rPr>
+          <w:rFonts w:ascii="Courier New" w:hAnsi="Courier New" w:hint="eastAsia"/>
+          <w:kern w:val="0"/>
+          <w:sz w:val="20"/>
+        </w:rPr>
+        <w:t>（未使用）</w:t>
+      </w:r>
+    </w:p>
+    <w:p>
+      <w:pPr>
+        <w:jc w:val="left"/>
+        <w:rPr>
+          <w:rFonts w:ascii="Courier New" w:hAnsi="Courier New"/>
+          <w:sz w:val="20"/>
+        </w:rPr>
+      </w:pPr>
+      <w:r>
+        <w:rPr>
+          <w:rFonts w:ascii="Courier New" w:hAnsi="Courier New"/>
+          <w:sz w:val="20"/>
+        </w:rPr>
+        <w:t>permission</w:t>
+      </w:r>
+      <w:r>
+        <w:rPr>
+          <w:rFonts w:ascii="Courier New" w:hAnsi="Courier New" w:hint="eastAsia"/>
+          <w:sz w:val="20"/>
+        </w:rPr>
+        <w:t>：</w:t>
+      </w:r>
+      <w:r>
+        <w:rPr>
+          <w:rFonts w:ascii="Courier New" w:hAnsi="Courier New" w:hint="eastAsia"/>
+          <w:sz w:val="20"/>
+        </w:rPr>
+        <w:t>权限</w:t>
+      </w:r>
+    </w:p>
+    <w:p>
+      <w:pPr>
+        <w:jc w:val="left"/>
+        <w:rPr>
+          <w:rFonts w:ascii="Courier New" w:hAnsi="Courier New"/>
+          <w:sz w:val="20"/>
+        </w:rPr>
+      </w:pPr>
+      <w:proofErr w:type="spellStart"/>
+      <w:r>
+        <w:rPr>
+          <w:rFonts w:ascii="Courier New" w:hAnsi="Courier New"/>
+          <w:sz w:val="20"/>
+        </w:rPr>
+        <w:t>person_alert_country</w:t>
+      </w:r>
+      <w:proofErr w:type="spellEnd"/>
+      <w:r>
+        <w:rPr>
+          <w:rFonts w:ascii="Courier New" w:hAnsi="Courier New" w:hint="eastAsia"/>
+          <w:sz w:val="20"/>
+        </w:rPr>
+        <w:t>：</w:t>
+      </w:r>
+      <w:r>
+        <w:rPr>
+          <w:rFonts w:ascii="Courier New" w:hAnsi="Courier New" w:hint="eastAsia"/>
+          <w:sz w:val="20"/>
+        </w:rPr>
+        <w:t>Alert</w:t>
+      </w:r>
+    </w:p>
+    <w:p>
+      <w:pPr>
+        <w:jc w:val="left"/>
+        <w:rPr>
+          <w:rFonts w:ascii="Courier New" w:hAnsi="Courier New"/>
+          <w:sz w:val="20"/>
+        </w:rPr>
+      </w:pPr>
+      <w:proofErr w:type="spellStart"/>
+      <w:r>
+        <w:rPr>
+          <w:rFonts w:ascii="Courier New" w:hAnsi="Courier New"/>
+          <w:sz w:val="20"/>
+        </w:rPr>
+        <w:t>person_alert_event_subscription</w:t>
+      </w:r>
+      <w:proofErr w:type="spellEnd"/>
+      <w:r>
+        <w:rPr>
+          <w:rFonts w:ascii="Courier New" w:hAnsi="Courier New" w:hint="eastAsia"/>
+          <w:sz w:val="20"/>
+        </w:rPr>
+        <w:t>：</w:t>
+      </w:r>
+      <w:r>
+        <w:rPr>
+          <w:rFonts w:ascii="Courier New" w:hAnsi="Courier New" w:hint="eastAsia"/>
+          <w:sz w:val="20"/>
+        </w:rPr>
+        <w:t>Alert</w:t>
+      </w:r>
+    </w:p>
+    <w:p>
+      <w:pPr>
+        <w:jc w:val="left"/>
+        <w:rPr>
+          <w:rFonts w:ascii="Courier New" w:hAnsi="Courier New"/>
+          <w:sz w:val="20"/>
+        </w:rPr>
+      </w:pPr>
+      <w:proofErr w:type="spellStart"/>
+      <w:r>
+        <w:rPr>
+          <w:rFonts w:ascii="Courier New" w:hAnsi="Courier New"/>
+          <w:sz w:val="20"/>
+        </w:rPr>
+        <w:t>person_alert_transport</w:t>
+      </w:r>
+      <w:proofErr w:type="spellEnd"/>
+      <w:r>
+        <w:rPr>
+          <w:rFonts w:ascii="Courier New" w:hAnsi="Courier New" w:hint="eastAsia"/>
+          <w:sz w:val="20"/>
+        </w:rPr>
+        <w:t>：</w:t>
+      </w:r>
+      <w:r>
+        <w:rPr>
+          <w:rFonts w:ascii="Courier New" w:hAnsi="Courier New" w:hint="eastAsia"/>
+          <w:sz w:val="20"/>
+        </w:rPr>
+        <w:t>Alert</w:t>
+      </w:r>
+    </w:p>
+    <w:p>
+      <w:pPr>
+        <w:jc w:val="left"/>
+        <w:rPr>
+          <w:rFonts w:ascii="Courier New" w:hAnsi="Courier New"/>
+          <w:sz w:val="20"/>
+        </w:rPr>
+      </w:pPr>
+      <w:r>
+        <w:rPr>
+          <w:rFonts w:ascii="Courier New" w:hAnsi="Courier New"/>
+          <w:sz w:val="20"/>
+        </w:rPr>
+        <w:t>registrant</w:t>
+      </w:r>
+      <w:r>
+        <w:rPr>
+          <w:rFonts w:ascii="Courier New" w:hAnsi="Courier New" w:hint="eastAsia"/>
+          <w:sz w:val="20"/>
+        </w:rPr>
+        <w:t>：</w:t>
+      </w:r>
+    </w:p>
+    <w:p>
+      <w:pPr>
+        <w:jc w:val="left"/>
+        <w:rPr>
+          <w:rFonts w:ascii="Courier New" w:hAnsi="Courier New"/>
+          <w:sz w:val="20"/>
+        </w:rPr>
+      </w:pPr>
+      <w:proofErr w:type="spellStart"/>
+      <w:r>
+        <w:rPr>
+          <w:rFonts w:ascii="Courier New" w:hAnsi="Courier New"/>
+          <w:sz w:val="20"/>
+        </w:rPr>
+        <w:t>registrant_cot</w:t>
+      </w:r>
+      <w:proofErr w:type="spellEnd"/>
+      <w:r>
+        <w:rPr>
+          <w:rFonts w:ascii="Courier New" w:hAnsi="Courier New" w:hint="eastAsia"/>
+          <w:sz w:val="20"/>
+        </w:rPr>
+        <w:t>：</w:t>
+      </w:r>
+    </w:p>
+    <w:p>
+      <w:pPr>
+        <w:jc w:val="left"/>
+        <w:rPr>
+          <w:rFonts w:ascii="Courier New" w:hAnsi="Courier New"/>
+          <w:sz w:val="20"/>
+        </w:rPr>
+      </w:pPr>
+      <w:proofErr w:type="spellStart"/>
+      <w:r>
+        <w:rPr>
+          <w:rFonts w:ascii="Courier New" w:hAnsi="Courier New"/>
+          <w:sz w:val="20"/>
+        </w:rPr>
+        <w:t>registrant_training</w:t>
+      </w:r>
+      <w:proofErr w:type="spellEnd"/>
+      <w:r>
+        <w:rPr>
+          <w:rFonts w:ascii="Courier New" w:hAnsi="Courier New" w:hint="eastAsia"/>
+          <w:sz w:val="20"/>
+        </w:rPr>
+        <w:t>：</w:t>
+      </w:r>
+    </w:p>
+    <w:p>
+      <w:pPr>
+        <w:jc w:val="left"/>
+        <w:rPr>
+          <w:rFonts w:ascii="Courier New" w:hAnsi="Courier New"/>
+          <w:sz w:val="20"/>
+        </w:rPr>
+      </w:pPr>
+      <w:proofErr w:type="spellStart"/>
+      <w:r>
+        <w:rPr>
+          <w:rFonts w:ascii="Courier New" w:hAnsi="Courier New"/>
+          <w:sz w:val="20"/>
+        </w:rPr>
+        <w:t>registration_approving_manager</w:t>
+      </w:r>
+      <w:proofErr w:type="spellEnd"/>
+      <w:r>
+        <w:rPr>
+          <w:rFonts w:ascii="Courier New" w:hAnsi="Courier New" w:hint="eastAsia"/>
+          <w:sz w:val="20"/>
+        </w:rPr>
+        <w:t>：</w:t>
+      </w:r>
+    </w:p>
+    <w:p>
+      <w:pPr>
+        <w:jc w:val="left"/>
+        <w:rPr>
+          <w:rFonts w:ascii="Courier New" w:hAnsi="Courier New"/>
+          <w:sz w:val="20"/>
+        </w:rPr>
+      </w:pPr>
+      <w:r>
+        <w:rPr>
+          <w:rFonts w:ascii="Courier New" w:hAnsi="Courier New"/>
+          <w:sz w:val="20"/>
+        </w:rPr>
+        <w:t>role</w:t>
+      </w:r>
+      <w:r>
+        <w:rPr>
+          <w:rFonts w:ascii="Courier New" w:hAnsi="Courier New" w:hint="eastAsia"/>
+          <w:sz w:val="20"/>
+        </w:rPr>
+        <w:t>：</w:t>
+      </w:r>
+      <w:r>
+        <w:rPr>
+          <w:rFonts w:ascii="Courier New" w:hAnsi="Courier New" w:hint="eastAsia"/>
+          <w:sz w:val="20"/>
+        </w:rPr>
+        <w:t>角色</w:t>
+      </w:r>
+    </w:p>
+    <w:p>
+      <w:pPr>
+        <w:jc w:val="left"/>
+        <w:rPr>
+          <w:rFonts w:ascii="Courier New" w:hAnsi="Courier New"/>
+          <w:sz w:val="20"/>
+        </w:rPr>
+      </w:pPr>
+      <w:r>
+        <w:rPr>
+          <w:rFonts w:ascii="Courier New" w:hAnsi="Courier New"/>
+          <w:sz w:val="20"/>
+        </w:rPr>
+        <w:t>semaphore</w:t>
+      </w:r>
+      <w:r>
+        <w:rPr>
+          <w:rFonts w:ascii="Courier New" w:hAnsi="Courier New" w:hint="eastAsia"/>
+          <w:sz w:val="20"/>
+        </w:rPr>
+        <w:t>：</w:t>
+      </w:r>
+      <w:r>
+        <w:rPr>
+          <w:rFonts w:ascii="Courier New" w:hAnsi="Courier New" w:hint="eastAsia"/>
+          <w:kern w:val="0"/>
+          <w:sz w:val="20"/>
+        </w:rPr>
+        <w:t>（未使用）</w:t>
+      </w:r>
+    </w:p>
+    <w:p>
+      <w:pPr>
+        <w:jc w:val="left"/>
+        <w:rPr>
+          <w:rFonts w:ascii="Courier New" w:hAnsi="Courier New"/>
+          <w:sz w:val="20"/>
+        </w:rPr>
+      </w:pPr>
+      <w:r>
+        <w:rPr>
+          <w:rFonts w:ascii="Courier New" w:hAnsi="Courier New"/>
+          <w:sz w:val="20"/>
+        </w:rPr>
+        <w:t>sessions</w:t>
+      </w:r>
+      <w:r>
+        <w:rPr>
+          <w:rFonts w:ascii="Courier New" w:hAnsi="Courier New" w:hint="eastAsia"/>
+          <w:sz w:val="20"/>
+        </w:rPr>
+        <w:t>：</w:t>
+      </w:r>
+      <w:r>
+        <w:rPr>
+          <w:rFonts w:ascii="Courier New" w:hAnsi="Courier New" w:hint="eastAsia"/>
+          <w:sz w:val="20"/>
+        </w:rPr>
+        <w:t>Session</w:t>
+      </w:r>
+    </w:p>
+    <w:p>
+      <w:pPr>
+        <w:jc w:val="left"/>
+        <w:rPr>
+          <w:rFonts w:ascii="Courier New" w:hAnsi="Courier New"/>
+          <w:sz w:val="20"/>
+        </w:rPr>
+      </w:pPr>
+      <w:proofErr w:type="spellStart"/>
+      <w:r>
+        <w:rPr>
+          <w:rFonts w:ascii="Courier New" w:hAnsi="Courier New"/>
+          <w:sz w:val="20"/>
+        </w:rPr>
+        <w:t>sn_reprogram_history</w:t>
+      </w:r>
+      <w:proofErr w:type="spellEnd"/>
+      <w:r>
+        <w:rPr>
+          <w:rFonts w:ascii="Courier New" w:hAnsi="Courier New" w:hint="eastAsia"/>
+          <w:sz w:val="20"/>
+        </w:rPr>
+        <w:t>：</w:t>
+      </w:r>
+    </w:p>
+    <w:p>
+      <w:pPr>
+        <w:jc w:val="left"/>
+        <w:rPr>
+          <w:rFonts w:ascii="Courier New" w:hAnsi="Courier New"/>
+          <w:sz w:val="20"/>
+        </w:rPr>
+      </w:pPr>
+      <w:proofErr w:type="spellStart"/>
+      <w:r>
+        <w:rPr>
+          <w:rFonts w:ascii="Courier New" w:hAnsi="Courier New"/>
+          <w:sz w:val="20"/>
+        </w:rPr>
+        <w:t>sn_reserved_list</w:t>
+      </w:r>
+      <w:proofErr w:type="spellEnd"/>
+      <w:r>
+        <w:rPr>
+          <w:rFonts w:ascii="Courier New" w:hAnsi="Courier New" w:hint="eastAsia"/>
+          <w:sz w:val="20"/>
+        </w:rPr>
+        <w:t>：</w:t>
+      </w:r>
+    </w:p>
+    <w:p>
+      <w:pPr>
+        <w:jc w:val="left"/>
+        <w:rPr>
+          <w:rFonts w:ascii="Courier New" w:hAnsi="Courier New"/>
+          <w:sz w:val="20"/>
+        </w:rPr>
+      </w:pPr>
+      <w:r>
+        <w:rPr>
+          <w:rFonts w:ascii="Courier New" w:hAnsi="Courier New"/>
+          <w:sz w:val="20"/>
+        </w:rPr>
+        <w:t>system</w:t>
+      </w:r>
+      <w:r>
+        <w:rPr>
+          <w:rFonts w:ascii="Courier New" w:hAnsi="Courier New" w:hint="eastAsia"/>
+          <w:sz w:val="20"/>
+        </w:rPr>
+        <w:t>：</w:t>
+      </w:r>
+      <w:r>
+        <w:rPr>
+          <w:rFonts w:ascii="Courier New" w:hAnsi="Courier New" w:hint="eastAsia"/>
+          <w:sz w:val="20"/>
+        </w:rPr>
+        <w:t>Drupal</w:t>
+      </w:r>
+      <w:r>
+        <w:rPr>
+          <w:rFonts w:ascii="Courier New" w:hAnsi="Courier New" w:hint="eastAsia"/>
+          <w:sz w:val="20"/>
+        </w:rPr>
+        <w:t>系统，</w:t>
+      </w:r>
+      <w:r>
+        <w:rPr>
+          <w:rFonts w:ascii="Courier New" w:hAnsi="Courier New" w:hint="eastAsia"/>
+          <w:sz w:val="20"/>
+        </w:rPr>
+        <w:t>module theme</w:t>
+      </w:r>
+    </w:p>
+    <w:p>
+      <w:pPr>
+        <w:jc w:val="left"/>
+        <w:rPr>
+          <w:rFonts w:ascii="Courier New" w:hAnsi="Courier New"/>
+          <w:sz w:val="20"/>
+        </w:rPr>
+      </w:pPr>
+      <w:proofErr w:type="spellStart"/>
+      <w:r>
+        <w:rPr>
+          <w:rFonts w:ascii="Courier New" w:hAnsi="Courier New"/>
+          <w:sz w:val="20"/>
+        </w:rPr>
+        <w:t>technical_notification</w:t>
+      </w:r>
+      <w:proofErr w:type="spellEnd"/>
+      <w:r>
+        <w:rPr>
+          <w:rFonts w:ascii="Courier New" w:hAnsi="Courier New" w:hint="eastAsia"/>
+          <w:sz w:val="20"/>
+        </w:rPr>
+        <w:t>：</w:t>
+      </w:r>
+      <w:r>
+        <w:rPr>
+          <w:rFonts w:ascii="Courier New" w:hAnsi="Courier New" w:hint="eastAsia"/>
+          <w:sz w:val="20"/>
+        </w:rPr>
+        <w:t>Alert</w:t>
+      </w:r>
+    </w:p>
+    <w:p>
+      <w:pPr>
+        <w:jc w:val="left"/>
+        <w:rPr>
+          <w:rFonts w:ascii="Courier New" w:hAnsi="Courier New"/>
+          <w:sz w:val="20"/>
+        </w:rPr>
+      </w:pPr>
+      <w:proofErr w:type="spellStart"/>
+      <w:r>
+        <w:rPr>
+          <w:rFonts w:ascii="Courier New" w:hAnsi="Courier New"/>
+          <w:sz w:val="20"/>
+        </w:rPr>
+        <w:t>technical_notification_schedule</w:t>
+      </w:r>
+      <w:proofErr w:type="spellEnd"/>
+      <w:r>
+        <w:rPr>
+          <w:rFonts w:ascii="Courier New" w:hAnsi="Courier New" w:hint="eastAsia"/>
+          <w:sz w:val="20"/>
+        </w:rPr>
+        <w:t>：</w:t>
+      </w:r>
+      <w:r>
+        <w:rPr>
+          <w:rFonts w:ascii="Courier New" w:hAnsi="Courier New" w:hint="eastAsia"/>
+          <w:sz w:val="20"/>
+        </w:rPr>
+        <w:t>Alert</w:t>
+      </w:r>
+    </w:p>
+    <w:p>
+      <w:pPr>
+        <w:jc w:val="left"/>
+        <w:rPr>
+          <w:rFonts w:ascii="Courier New" w:hAnsi="Courier New"/>
+          <w:sz w:val="20"/>
+        </w:rPr>
+      </w:pPr>
+      <w:proofErr w:type="spellStart"/>
+      <w:r>
+        <w:rPr>
+          <w:rFonts w:ascii="Courier New" w:hAnsi="Courier New"/>
+          <w:sz w:val="20"/>
+        </w:rPr>
+        <w:t>term_data</w:t>
+      </w:r>
+      <w:proofErr w:type="spellEnd"/>
+      <w:r>
+        <w:rPr>
+          <w:rFonts w:ascii="Courier New" w:hAnsi="Courier New" w:hint="eastAsia"/>
+          <w:sz w:val="20"/>
+        </w:rPr>
+        <w:t>：</w:t>
+      </w:r>
+      <w:bookmarkStart w:id="20" w:name="OLE_LINK19"/>
+      <w:r>
+        <w:rPr>
+          <w:rFonts w:ascii="Courier New" w:hAnsi="Courier New" w:hint="eastAsia"/>
+          <w:sz w:val="20"/>
+        </w:rPr>
+        <w:t>Drupal taxonomy</w:t>
+      </w:r>
+      <w:r>
+        <w:rPr>
+          <w:rFonts w:ascii="Courier New" w:hAnsi="Courier New" w:hint="eastAsia"/>
+          <w:kern w:val="0"/>
+          <w:sz w:val="20"/>
+        </w:rPr>
+        <w:t>（未使用）</w:t>
+      </w:r>
       <w:bookmarkEnd w:id="20"/>
-      <w:r>
-        <w:rPr>
-          <w:rFonts w:ascii="Courier New" w:hAnsi="Courier New"/>
-          <w:sz w:val="20"/>
-        </w:rPr>
-        <w:t>_layout</w:t>
-      </w:r>
-      <w:proofErr w:type="spellEnd"/>
-      <w:r>
-        <w:rPr>
-          <w:rFonts w:ascii="Courier New" w:hAnsi="Courier New" w:hint="eastAsia"/>
-          <w:sz w:val="20"/>
-        </w:rPr>
-        <w:t>：</w:t>
-      </w:r>
-      <w:r>
-        <w:rPr>
-          <w:rFonts w:ascii="Courier New" w:hAnsi="Courier New" w:hint="eastAsia"/>
-          <w:kern w:val="0"/>
-          <w:sz w:val="20"/>
-        </w:rPr>
-        <w:t>（未使用）</w:t>
-      </w:r>
-    </w:p>
-    <w:p>
-      <w:pPr>
-        <w:jc w:val="left"/>
-        <w:rPr>
-          <w:rFonts w:ascii="Courier New" w:hAnsi="Courier New"/>
-          <w:sz w:val="20"/>
-        </w:rPr>
-      </w:pPr>
-      <w:proofErr w:type="spellStart"/>
-      <w:r>
-        <w:rPr>
-          <w:rFonts w:ascii="Courier New" w:hAnsi="Courier New"/>
-          <w:sz w:val="20"/>
-        </w:rPr>
-        <w:t>panels_pane</w:t>
-      </w:r>
-      <w:proofErr w:type="spellEnd"/>
-      <w:r>
-        <w:rPr>
-          <w:rFonts w:ascii="Courier New" w:hAnsi="Courier New" w:hint="eastAsia"/>
-          <w:sz w:val="20"/>
-        </w:rPr>
-        <w:t>：</w:t>
-      </w:r>
-      <w:r>
-        <w:rPr>
-          <w:rFonts w:ascii="Courier New" w:hAnsi="Courier New" w:hint="eastAsia"/>
-          <w:kern w:val="0"/>
-          <w:sz w:val="20"/>
-        </w:rPr>
-        <w:t>（未使用）</w:t>
-      </w:r>
-    </w:p>
-    <w:p>
-      <w:pPr>
-        <w:jc w:val="left"/>
-        <w:rPr>
-          <w:rFonts w:ascii="Courier New" w:hAnsi="Courier New"/>
-          <w:sz w:val="20"/>
-        </w:rPr>
-      </w:pPr>
-      <w:proofErr w:type="spellStart"/>
-      <w:r>
-        <w:rPr>
-          <w:rFonts w:ascii="Courier New" w:hAnsi="Courier New"/>
-          <w:sz w:val="20"/>
-        </w:rPr>
-        <w:t>panels_renderer_pipeline</w:t>
-      </w:r>
-      <w:proofErr w:type="spellEnd"/>
-      <w:r>
-        <w:rPr>
-          <w:rFonts w:ascii="Courier New" w:hAnsi="Courier New" w:hint="eastAsia"/>
-          <w:sz w:val="20"/>
-        </w:rPr>
-        <w:t>：</w:t>
-      </w:r>
-      <w:r>
-        <w:rPr>
-          <w:rFonts w:ascii="Courier New" w:hAnsi="Courier New" w:hint="eastAsia"/>
-          <w:kern w:val="0"/>
-          <w:sz w:val="20"/>
-        </w:rPr>
-        <w:t>（未使用）</w:t>
-      </w:r>
-    </w:p>
-    <w:p>
-      <w:pPr>
-        <w:jc w:val="left"/>
-        <w:rPr>
-          <w:rFonts w:ascii="Courier New" w:hAnsi="Courier New"/>
-          <w:sz w:val="20"/>
-        </w:rPr>
-      </w:pPr>
-      <w:r>
-        <w:rPr>
-          <w:rFonts w:ascii="Courier New" w:hAnsi="Courier New"/>
-          <w:sz w:val="20"/>
-        </w:rPr>
-        <w:t>permission</w:t>
-      </w:r>
-      <w:r>
-        <w:rPr>
-          <w:rFonts w:ascii="Courier New" w:hAnsi="Courier New" w:hint="eastAsia"/>
-          <w:sz w:val="20"/>
-        </w:rPr>
-        <w:t>：</w:t>
-      </w:r>
-      <w:r>
-        <w:rPr>
-          <w:rFonts w:ascii="Courier New" w:hAnsi="Courier New" w:hint="eastAsia"/>
-          <w:sz w:val="20"/>
-        </w:rPr>
-        <w:t>权限</w:t>
-      </w:r>
-    </w:p>
-    <w:p>
-      <w:pPr>
-        <w:jc w:val="left"/>
-        <w:rPr>
-          <w:rFonts w:ascii="Courier New" w:hAnsi="Courier New"/>
-          <w:sz w:val="20"/>
-        </w:rPr>
-      </w:pPr>
-      <w:proofErr w:type="spellStart"/>
-      <w:r>
-        <w:rPr>
-          <w:rFonts w:ascii="Courier New" w:hAnsi="Courier New"/>
-          <w:sz w:val="20"/>
-        </w:rPr>
-        <w:t>person_alert_country</w:t>
-      </w:r>
-      <w:proofErr w:type="spellEnd"/>
-      <w:r>
-        <w:rPr>
-          <w:rFonts w:ascii="Courier New" w:hAnsi="Courier New" w:hint="eastAsia"/>
-          <w:sz w:val="20"/>
-        </w:rPr>
-        <w:t>：</w:t>
-      </w:r>
-      <w:r>
-        <w:rPr>
-          <w:rFonts w:ascii="Courier New" w:hAnsi="Courier New" w:hint="eastAsia"/>
-          <w:sz w:val="20"/>
-        </w:rPr>
-        <w:t>Alert</w:t>
-      </w:r>
-    </w:p>
-    <w:p>
-      <w:pPr>
-        <w:jc w:val="left"/>
-        <w:rPr>
-          <w:rFonts w:ascii="Courier New" w:hAnsi="Courier New"/>
-          <w:sz w:val="20"/>
-        </w:rPr>
-      </w:pPr>
-      <w:proofErr w:type="spellStart"/>
-      <w:r>
-        <w:rPr>
-          <w:rFonts w:ascii="Courier New" w:hAnsi="Courier New"/>
-          <w:sz w:val="20"/>
-        </w:rPr>
-        <w:t>person_alert_event_subscription</w:t>
-      </w:r>
-      <w:proofErr w:type="spellEnd"/>
-      <w:r>
-        <w:rPr>
-          <w:rFonts w:ascii="Courier New" w:hAnsi="Courier New" w:hint="eastAsia"/>
-          <w:sz w:val="20"/>
-        </w:rPr>
-        <w:t>：</w:t>
-      </w:r>
-      <w:r>
-        <w:rPr>
-          <w:rFonts w:ascii="Courier New" w:hAnsi="Courier New" w:hint="eastAsia"/>
-          <w:sz w:val="20"/>
-        </w:rPr>
-        <w:t>Alert</w:t>
-      </w:r>
-    </w:p>
-    <w:p>
-      <w:pPr>
-        <w:jc w:val="left"/>
-        <w:rPr>
-          <w:rFonts w:ascii="Courier New" w:hAnsi="Courier New"/>
-          <w:sz w:val="20"/>
-        </w:rPr>
-      </w:pPr>
-      <w:proofErr w:type="spellStart"/>
-      <w:r>
-        <w:rPr>
-          <w:rFonts w:ascii="Courier New" w:hAnsi="Courier New"/>
-          <w:sz w:val="20"/>
-        </w:rPr>
-        <w:t>person_alert_transport</w:t>
-      </w:r>
-      <w:proofErr w:type="spellEnd"/>
-      <w:r>
-        <w:rPr>
-          <w:rFonts w:ascii="Courier New" w:hAnsi="Courier New" w:hint="eastAsia"/>
-          <w:sz w:val="20"/>
-        </w:rPr>
-        <w:t>：</w:t>
-      </w:r>
-      <w:r>
-        <w:rPr>
-          <w:rFonts w:ascii="Courier New" w:hAnsi="Courier New" w:hint="eastAsia"/>
-          <w:sz w:val="20"/>
-        </w:rPr>
-        <w:t>Alert</w:t>
-      </w:r>
-    </w:p>
-    <w:p>
-      <w:pPr>
-        <w:jc w:val="left"/>
-        <w:rPr>
-          <w:rFonts w:ascii="Courier New" w:hAnsi="Courier New"/>
-          <w:sz w:val="20"/>
-        </w:rPr>
-      </w:pPr>
-      <w:r>
-        <w:rPr>
-          <w:rFonts w:ascii="Courier New" w:hAnsi="Courier New"/>
-          <w:sz w:val="20"/>
-        </w:rPr>
-        <w:t>registrant</w:t>
-      </w:r>
-      <w:r>
-        <w:rPr>
-          <w:rFonts w:ascii="Courier New" w:hAnsi="Courier New" w:hint="eastAsia"/>
-          <w:sz w:val="20"/>
-        </w:rPr>
-        <w:t>：</w:t>
-      </w:r>
-    </w:p>
-    <w:p>
-      <w:pPr>
-        <w:jc w:val="left"/>
-        <w:rPr>
-          <w:rFonts w:ascii="Courier New" w:hAnsi="Courier New"/>
-          <w:sz w:val="20"/>
-        </w:rPr>
-      </w:pPr>
-      <w:proofErr w:type="spellStart"/>
-      <w:r>
-        <w:rPr>
-          <w:rFonts w:ascii="Courier New" w:hAnsi="Courier New"/>
-          <w:sz w:val="20"/>
-        </w:rPr>
-        <w:t>registrant_cot</w:t>
-      </w:r>
-      <w:proofErr w:type="spellEnd"/>
-      <w:r>
-        <w:rPr>
-          <w:rFonts w:ascii="Courier New" w:hAnsi="Courier New" w:hint="eastAsia"/>
-          <w:sz w:val="20"/>
-        </w:rPr>
-        <w:t>：</w:t>
-      </w:r>
-    </w:p>
-    <w:p>
-      <w:pPr>
-        <w:jc w:val="left"/>
-        <w:rPr>
-          <w:rFonts w:ascii="Courier New" w:hAnsi="Courier New"/>
-          <w:sz w:val="20"/>
-        </w:rPr>
-      </w:pPr>
-      <w:proofErr w:type="spellStart"/>
-      <w:r>
-        <w:rPr>
-          <w:rFonts w:ascii="Courier New" w:hAnsi="Courier New"/>
-          <w:sz w:val="20"/>
-        </w:rPr>
-        <w:t>registrant_training</w:t>
-      </w:r>
-      <w:proofErr w:type="spellEnd"/>
-      <w:r>
-        <w:rPr>
-          <w:rFonts w:ascii="Courier New" w:hAnsi="Courier New" w:hint="eastAsia"/>
-          <w:sz w:val="20"/>
-        </w:rPr>
-        <w:t>：</w:t>
-      </w:r>
-    </w:p>
-    <w:p>
-      <w:pPr>
-        <w:jc w:val="left"/>
-        <w:rPr>
-          <w:rFonts w:ascii="Courier New" w:hAnsi="Courier New"/>
-          <w:sz w:val="20"/>
-        </w:rPr>
-      </w:pPr>
-      <w:proofErr w:type="spellStart"/>
-      <w:r>
-        <w:rPr>
-          <w:rFonts w:ascii="Courier New" w:hAnsi="Courier New"/>
-          <w:sz w:val="20"/>
-        </w:rPr>
-        <w:t>registration_approving_manager</w:t>
-      </w:r>
-      <w:proofErr w:type="spellEnd"/>
-      <w:r>
-        <w:rPr>
-          <w:rFonts w:ascii="Courier New" w:hAnsi="Courier New" w:hint="eastAsia"/>
-          <w:sz w:val="20"/>
-        </w:rPr>
-        <w:t>：</w:t>
-      </w:r>
-    </w:p>
-    <w:p>
-      <w:pPr>
-        <w:jc w:val="left"/>
-        <w:rPr>
-          <w:rFonts w:ascii="Courier New" w:hAnsi="Courier New"/>
-          <w:sz w:val="20"/>
-        </w:rPr>
-      </w:pPr>
-      <w:r>
-        <w:rPr>
-          <w:rFonts w:ascii="Courier New" w:hAnsi="Courier New"/>
-          <w:sz w:val="20"/>
-        </w:rPr>
-        <w:t>role</w:t>
-      </w:r>
-      <w:r>
-        <w:rPr>
-          <w:rFonts w:ascii="Courier New" w:hAnsi="Courier New" w:hint="eastAsia"/>
-          <w:sz w:val="20"/>
-        </w:rPr>
-        <w:t>：</w:t>
-      </w:r>
-      <w:r>
-        <w:rPr>
-          <w:rFonts w:ascii="Courier New" w:hAnsi="Courier New" w:hint="eastAsia"/>
-          <w:sz w:val="20"/>
-        </w:rPr>
-        <w:t>角色</w:t>
-      </w:r>
-    </w:p>
-    <w:p>
-      <w:pPr>
-        <w:jc w:val="left"/>
-        <w:rPr>
-          <w:rFonts w:ascii="Courier New" w:hAnsi="Courier New"/>
-          <w:sz w:val="20"/>
-        </w:rPr>
-      </w:pPr>
-      <w:r>
-        <w:rPr>
-          <w:rFonts w:ascii="Courier New" w:hAnsi="Courier New"/>
-          <w:sz w:val="20"/>
-        </w:rPr>
-        <w:t>semaphore</w:t>
-      </w:r>
-      <w:r>
-        <w:rPr>
-          <w:rFonts w:ascii="Courier New" w:hAnsi="Courier New" w:hint="eastAsia"/>
-          <w:sz w:val="20"/>
-        </w:rPr>
-        <w:t>：</w:t>
-      </w:r>
-      <w:r>
-        <w:rPr>
-          <w:rFonts w:ascii="Courier New" w:hAnsi="Courier New" w:hint="eastAsia"/>
-          <w:kern w:val="0"/>
-          <w:sz w:val="20"/>
-        </w:rPr>
-        <w:t>（未使用）</w:t>
-      </w:r>
-    </w:p>
-    <w:p>
-      <w:pPr>
-        <w:jc w:val="left"/>
-        <w:rPr>
-          <w:rFonts w:ascii="Courier New" w:hAnsi="Courier New"/>
-          <w:sz w:val="20"/>
-        </w:rPr>
-      </w:pPr>
-      <w:r>
-        <w:rPr>
-          <w:rFonts w:ascii="Courier New" w:hAnsi="Courier New"/>
-          <w:sz w:val="20"/>
-        </w:rPr>
-        <w:t>sessions</w:t>
-      </w:r>
-      <w:r>
-        <w:rPr>
-          <w:rFonts w:ascii="Courier New" w:hAnsi="Courier New" w:hint="eastAsia"/>
-          <w:sz w:val="20"/>
-        </w:rPr>
-        <w:t>：</w:t>
-      </w:r>
-      <w:r>
-        <w:rPr>
-          <w:rFonts w:ascii="Courier New" w:hAnsi="Courier New" w:hint="eastAsia"/>
-          <w:sz w:val="20"/>
-        </w:rPr>
-        <w:t>Session</w:t>
-      </w:r>
-    </w:p>
-    <w:p>
-      <w:pPr>
-        <w:jc w:val="left"/>
-        <w:rPr>
-          <w:rFonts w:ascii="Courier New" w:hAnsi="Courier New"/>
-          <w:sz w:val="20"/>
-        </w:rPr>
-      </w:pPr>
-      <w:proofErr w:type="spellStart"/>
-      <w:r>
-        <w:rPr>
-          <w:rFonts w:ascii="Courier New" w:hAnsi="Courier New"/>
-          <w:sz w:val="20"/>
-        </w:rPr>
-        <w:t>sn_reprogram_history</w:t>
-      </w:r>
-      <w:proofErr w:type="spellEnd"/>
-      <w:r>
-        <w:rPr>
-          <w:rFonts w:ascii="Courier New" w:hAnsi="Courier New" w:hint="eastAsia"/>
-          <w:sz w:val="20"/>
-        </w:rPr>
-        <w:t>：</w:t>
-      </w:r>
-    </w:p>
-    <w:p>
-      <w:pPr>
-        <w:jc w:val="left"/>
-        <w:rPr>
-          <w:rFonts w:ascii="Courier New" w:hAnsi="Courier New"/>
-          <w:sz w:val="20"/>
-        </w:rPr>
-      </w:pPr>
-      <w:proofErr w:type="spellStart"/>
-      <w:r>
-        <w:rPr>
-          <w:rFonts w:ascii="Courier New" w:hAnsi="Courier New"/>
-          <w:sz w:val="20"/>
-        </w:rPr>
-        <w:t>sn_reserved_list</w:t>
-      </w:r>
-      <w:proofErr w:type="spellEnd"/>
-      <w:r>
-        <w:rPr>
-          <w:rFonts w:ascii="Courier New" w:hAnsi="Courier New" w:hint="eastAsia"/>
-          <w:sz w:val="20"/>
-        </w:rPr>
-        <w:t>：</w:t>
-      </w:r>
-    </w:p>
-    <w:p>
-      <w:pPr>
-        <w:jc w:val="left"/>
-        <w:rPr>
-          <w:rFonts w:ascii="Courier New" w:hAnsi="Courier New"/>
-          <w:sz w:val="20"/>
-        </w:rPr>
-      </w:pPr>
-      <w:r>
-        <w:rPr>
-          <w:rFonts w:ascii="Courier New" w:hAnsi="Courier New"/>
-          <w:sz w:val="20"/>
-        </w:rPr>
-        <w:t>system</w:t>
-      </w:r>
-      <w:r>
-        <w:rPr>
-          <w:rFonts w:ascii="Courier New" w:hAnsi="Courier New" w:hint="eastAsia"/>
-          <w:sz w:val="20"/>
-        </w:rPr>
-        <w:t>：</w:t>
-      </w:r>
-      <w:r>
-        <w:rPr>
-          <w:rFonts w:ascii="Courier New" w:hAnsi="Courier New" w:hint="eastAsia"/>
-          <w:sz w:val="20"/>
-        </w:rPr>
-        <w:t>Drupal</w:t>
-      </w:r>
-      <w:r>
-        <w:rPr>
-          <w:rFonts w:ascii="Courier New" w:hAnsi="Courier New" w:hint="eastAsia"/>
-          <w:sz w:val="20"/>
-        </w:rPr>
-        <w:t>系统，</w:t>
-      </w:r>
-      <w:r>
-        <w:rPr>
-          <w:rFonts w:ascii="Courier New" w:hAnsi="Courier New" w:hint="eastAsia"/>
-          <w:sz w:val="20"/>
-        </w:rPr>
-        <w:t>module theme</w:t>
-      </w:r>
-    </w:p>
-    <w:p>
-      <w:pPr>
-        <w:jc w:val="left"/>
-        <w:rPr>
-          <w:rFonts w:ascii="Courier New" w:hAnsi="Courier New"/>
-          <w:sz w:val="20"/>
-        </w:rPr>
-      </w:pPr>
-      <w:proofErr w:type="spellStart"/>
-      <w:r>
-        <w:rPr>
-          <w:rFonts w:ascii="Courier New" w:hAnsi="Courier New"/>
-          <w:sz w:val="20"/>
-        </w:rPr>
-        <w:t>technical_notification</w:t>
-      </w:r>
-      <w:proofErr w:type="spellEnd"/>
-      <w:r>
-        <w:rPr>
-          <w:rFonts w:ascii="Courier New" w:hAnsi="Courier New" w:hint="eastAsia"/>
-          <w:sz w:val="20"/>
-        </w:rPr>
-        <w:t>：</w:t>
-      </w:r>
-      <w:r>
-        <w:rPr>
-          <w:rFonts w:ascii="Courier New" w:hAnsi="Courier New" w:hint="eastAsia"/>
-          <w:sz w:val="20"/>
-        </w:rPr>
-        <w:t>Alert</w:t>
-      </w:r>
-    </w:p>
-    <w:p>
-      <w:pPr>
-        <w:jc w:val="left"/>
-        <w:rPr>
-          <w:rFonts w:ascii="Courier New" w:hAnsi="Courier New"/>
-          <w:sz w:val="20"/>
-        </w:rPr>
-      </w:pPr>
-      <w:proofErr w:type="spellStart"/>
-      <w:r>
-        <w:rPr>
-          <w:rFonts w:ascii="Courier New" w:hAnsi="Courier New"/>
-          <w:sz w:val="20"/>
-        </w:rPr>
-        <w:t>technical_notification_schedule</w:t>
-      </w:r>
-      <w:proofErr w:type="spellEnd"/>
-      <w:r>
-        <w:rPr>
-          <w:rFonts w:ascii="Courier New" w:hAnsi="Courier New" w:hint="eastAsia"/>
-          <w:sz w:val="20"/>
-        </w:rPr>
-        <w:t>：</w:t>
-      </w:r>
-      <w:r>
-        <w:rPr>
-          <w:rFonts w:ascii="Courier New" w:hAnsi="Courier New" w:hint="eastAsia"/>
-          <w:sz w:val="20"/>
-        </w:rPr>
-        <w:t>Alert</w:t>
-      </w:r>
-    </w:p>
-    <w:p>
-      <w:pPr>
-        <w:jc w:val="left"/>
-        <w:rPr>
-          <w:rFonts w:ascii="Courier New" w:hAnsi="Courier New"/>
-          <w:sz w:val="20"/>
-        </w:rPr>
-      </w:pPr>
-      <w:proofErr w:type="spellStart"/>
-      <w:r>
-        <w:rPr>
-          <w:rFonts w:ascii="Courier New" w:hAnsi="Courier New"/>
-          <w:sz w:val="20"/>
-        </w:rPr>
-        <w:t>term_data</w:t>
-      </w:r>
-      <w:proofErr w:type="spellEnd"/>
-      <w:r>
-        <w:rPr>
-          <w:rFonts w:ascii="Courier New" w:hAnsi="Courier New" w:hint="eastAsia"/>
-          <w:sz w:val="20"/>
-        </w:rPr>
-        <w:t>：</w:t>
-      </w:r>
-      <w:bookmarkStart w:id="21" w:name="OLE_LINK19"/>
-      <w:r>
-        <w:rPr>
-          <w:rFonts w:ascii="Courier New" w:hAnsi="Courier New" w:hint="eastAsia"/>
-          <w:sz w:val="20"/>
-        </w:rPr>
-        <w:t>Drupal taxonomy</w:t>
-      </w:r>
-      <w:r>
-        <w:rPr>
-          <w:rFonts w:ascii="Courier New" w:hAnsi="Courier New" w:hint="eastAsia"/>
-          <w:kern w:val="0"/>
-          <w:sz w:val="20"/>
-        </w:rPr>
-        <w:t>（未使用）</w:t>
-      </w:r>
-      <w:bookmarkEnd w:id="21"/>
     </w:p>
     <w:p>
       <w:pPr>
@@ -11391,7 +11383,12 @@
       </w:r>
     </w:p>
     <w:sectPr>
-      <w:headerReference w:type="default" r:id="rId9"/>
+      <w:headerReference w:type="even" r:id="rId9"/>
+      <w:headerReference w:type="default" r:id="rId10"/>
+      <w:footerReference w:type="even" r:id="rId11"/>
+      <w:footerReference w:type="default" r:id="rId12"/>
+      <w:headerReference w:type="first" r:id="rId13"/>
+      <w:footerReference w:type="first" r:id="rId14"/>
       <w:pgSz w:w="11906" w:h="16838"/>
       <w:pgMar w:top="1440" w:right="1800" w:bottom="1440" w:left="1800" w:header="851" w:footer="992" w:gutter="0"/>
       <w:cols w:space="425"/>
@@ -11420,6 +11417,36 @@
 </w:endnotes>
 </file>
 
+<file path=word/footer1.xml><?xml version="1.0" encoding="utf-8"?>
+<w:ftr xmlns:wpc="http://schemas.microsoft.com/office/word/2010/wordprocessingCanvas" xmlns:mc="http://schemas.openxmlformats.org/markup-compatibility/2006" xmlns:o="urn:schemas-microsoft-com:office:office" xmlns:r="http://schemas.openxmlformats.org/officeDocument/2006/relationships" xmlns:m="http://schemas.openxmlformats.org/officeDocument/2006/math" xmlns:v="urn:schemas-microsoft-com:vml" xmlns:wp14="http://schemas.microsoft.com/office/word/2010/wordprocessingDrawing" xmlns:wp="http://schemas.openxmlformats.org/drawingml/2006/wordprocessingDrawing" xmlns:w10="urn:schemas-microsoft-com:office:word" xmlns:w="http://schemas.openxmlformats.org/wordprocessingml/2006/main" xmlns:w14="http://schemas.microsoft.com/office/word/2010/wordml" xmlns:wpg="http://schemas.microsoft.com/office/word/2010/wordprocessingGroup" xmlns:wpi="http://schemas.microsoft.com/office/word/2010/wordprocessingInk" xmlns:wne="http://schemas.microsoft.com/office/word/2006/wordml" xmlns:wps="http://schemas.microsoft.com/office/word/2010/wordprocessingShape" mc:Ignorable="w14 wp14">
+  <w:p>
+    <w:pPr>
+      <w:pStyle w:val="a7"/>
+    </w:pPr>
+  </w:p>
+</w:ftr>
+</file>
+
+<file path=word/footer2.xml><?xml version="1.0" encoding="utf-8"?>
+<w:ftr xmlns:wpc="http://schemas.microsoft.com/office/word/2010/wordprocessingCanvas" xmlns:mc="http://schemas.openxmlformats.org/markup-compatibility/2006" xmlns:o="urn:schemas-microsoft-com:office:office" xmlns:r="http://schemas.openxmlformats.org/officeDocument/2006/relationships" xmlns:m="http://schemas.openxmlformats.org/officeDocument/2006/math" xmlns:v="urn:schemas-microsoft-com:vml" xmlns:wp14="http://schemas.microsoft.com/office/word/2010/wordprocessingDrawing" xmlns:wp="http://schemas.openxmlformats.org/drawingml/2006/wordprocessingDrawing" xmlns:w10="urn:schemas-microsoft-com:office:word" xmlns:w="http://schemas.openxmlformats.org/wordprocessingml/2006/main" xmlns:w14="http://schemas.microsoft.com/office/word/2010/wordml" xmlns:wpg="http://schemas.microsoft.com/office/word/2010/wordprocessingGroup" xmlns:wpi="http://schemas.microsoft.com/office/word/2010/wordprocessingInk" xmlns:wne="http://schemas.microsoft.com/office/word/2006/wordml" xmlns:wps="http://schemas.microsoft.com/office/word/2010/wordprocessingShape" mc:Ignorable="w14 wp14">
+  <w:p>
+    <w:pPr>
+      <w:pStyle w:val="a7"/>
+    </w:pPr>
+  </w:p>
+</w:ftr>
+</file>
+
+<file path=word/footer3.xml><?xml version="1.0" encoding="utf-8"?>
+<w:ftr xmlns:wpc="http://schemas.microsoft.com/office/word/2010/wordprocessingCanvas" xmlns:mc="http://schemas.openxmlformats.org/markup-compatibility/2006" xmlns:o="urn:schemas-microsoft-com:office:office" xmlns:r="http://schemas.openxmlformats.org/officeDocument/2006/relationships" xmlns:m="http://schemas.openxmlformats.org/officeDocument/2006/math" xmlns:v="urn:schemas-microsoft-com:vml" xmlns:wp14="http://schemas.microsoft.com/office/word/2010/wordprocessingDrawing" xmlns:wp="http://schemas.openxmlformats.org/drawingml/2006/wordprocessingDrawing" xmlns:w10="urn:schemas-microsoft-com:office:word" xmlns:w="http://schemas.openxmlformats.org/wordprocessingml/2006/main" xmlns:w14="http://schemas.microsoft.com/office/word/2010/wordml" xmlns:wpg="http://schemas.microsoft.com/office/word/2010/wordprocessingGroup" xmlns:wpi="http://schemas.microsoft.com/office/word/2010/wordprocessingInk" xmlns:wne="http://schemas.microsoft.com/office/word/2006/wordml" xmlns:wps="http://schemas.microsoft.com/office/word/2010/wordprocessingShape" mc:Ignorable="w14 wp14">
+  <w:p>
+    <w:pPr>
+      <w:pStyle w:val="a7"/>
+    </w:pPr>
+  </w:p>
+</w:ftr>
+</file>
+
 <file path=word/footnotes.xml><?xml version="1.0" encoding="utf-8"?>
 <w:footnotes xmlns:wpc="http://schemas.microsoft.com/office/word/2010/wordprocessingCanvas" xmlns:mc="http://schemas.openxmlformats.org/markup-compatibility/2006" xmlns:o="urn:schemas-microsoft-com:office:office" xmlns:r="http://schemas.openxmlformats.org/officeDocument/2006/relationships" xmlns:m="http://schemas.openxmlformats.org/officeDocument/2006/math" xmlns:v="urn:schemas-microsoft-com:vml" xmlns:wp14="http://schemas.microsoft.com/office/word/2010/wordprocessingDrawing" xmlns:wp="http://schemas.openxmlformats.org/drawingml/2006/wordprocessingDrawing" xmlns:w10="urn:schemas-microsoft-com:office:word" xmlns:w="http://schemas.openxmlformats.org/wordprocessingml/2006/main" xmlns:w14="http://schemas.microsoft.com/office/word/2010/wordml" xmlns:wpg="http://schemas.microsoft.com/office/word/2010/wordprocessingGroup" xmlns:wpi="http://schemas.microsoft.com/office/word/2010/wordprocessingInk" xmlns:wne="http://schemas.microsoft.com/office/word/2006/wordml" xmlns:wps="http://schemas.microsoft.com/office/word/2010/wordprocessingShape" mc:Ignorable="w14 wp14">
   <w:footnote w:type="separator" w:id="-1">
@@ -11444,8 +11471,20 @@
   <w:p>
     <w:pPr>
       <w:pStyle w:val="a6"/>
+    </w:pPr>
+  </w:p>
+</w:hdr>
+</file>
+
+<file path=word/header2.xml><?xml version="1.0" encoding="utf-8"?>
+<w:hdr xmlns:wpc="http://schemas.microsoft.com/office/word/2010/wordprocessingCanvas" xmlns:mc="http://schemas.openxmlformats.org/markup-compatibility/2006" xmlns:o="urn:schemas-microsoft-com:office:office" xmlns:r="http://schemas.openxmlformats.org/officeDocument/2006/relationships" xmlns:m="http://schemas.openxmlformats.org/officeDocument/2006/math" xmlns:v="urn:schemas-microsoft-com:vml" xmlns:wp14="http://schemas.microsoft.com/office/word/2010/wordprocessingDrawing" xmlns:wp="http://schemas.openxmlformats.org/drawingml/2006/wordprocessingDrawing" xmlns:w10="urn:schemas-microsoft-com:office:word" xmlns:w="http://schemas.openxmlformats.org/wordprocessingml/2006/main" xmlns:w14="http://schemas.microsoft.com/office/word/2010/wordml" xmlns:wpg="http://schemas.microsoft.com/office/word/2010/wordprocessingGroup" xmlns:wpi="http://schemas.microsoft.com/office/word/2010/wordprocessingInk" xmlns:wne="http://schemas.microsoft.com/office/word/2006/wordml" xmlns:wps="http://schemas.microsoft.com/office/word/2010/wordprocessingShape" mc:Ignorable="w14 wp14">
+  <w:p>
+    <w:pPr>
+      <w:pStyle w:val="a6"/>
       <w:jc w:val="right"/>
     </w:pPr>
+    <w:bookmarkStart w:id="21" w:name="_GoBack"/>
+    <w:bookmarkEnd w:id="21"/>
     <w:r>
       <w:rPr>
         <w:rFonts w:hint="eastAsia"/>
@@ -11480,6 +11519,16 @@
         <w:t>neil.chen@aliyun.com</w:t>
       </w:r>
     </w:hyperlink>
+  </w:p>
+</w:hdr>
+</file>
+
+<file path=word/header3.xml><?xml version="1.0" encoding="utf-8"?>
+<w:hdr xmlns:wpc="http://schemas.microsoft.com/office/word/2010/wordprocessingCanvas" xmlns:mc="http://schemas.openxmlformats.org/markup-compatibility/2006" xmlns:o="urn:schemas-microsoft-com:office:office" xmlns:r="http://schemas.openxmlformats.org/officeDocument/2006/relationships" xmlns:m="http://schemas.openxmlformats.org/officeDocument/2006/math" xmlns:v="urn:schemas-microsoft-com:vml" xmlns:wp14="http://schemas.microsoft.com/office/word/2010/wordprocessingDrawing" xmlns:wp="http://schemas.openxmlformats.org/drawingml/2006/wordprocessingDrawing" xmlns:w10="urn:schemas-microsoft-com:office:word" xmlns:w="http://schemas.openxmlformats.org/wordprocessingml/2006/main" xmlns:w14="http://schemas.microsoft.com/office/word/2010/wordml" xmlns:wpg="http://schemas.microsoft.com/office/word/2010/wordprocessingGroup" xmlns:wpi="http://schemas.microsoft.com/office/word/2010/wordprocessingInk" xmlns:wne="http://schemas.microsoft.com/office/word/2006/wordml" xmlns:wps="http://schemas.microsoft.com/office/word/2010/wordprocessingShape" mc:Ignorable="w14 wp14">
+  <w:p>
+    <w:pPr>
+      <w:pStyle w:val="a6"/>
+    </w:pPr>
   </w:p>
 </w:hdr>
 </file>

</xml_diff>